<commit_message>
fase i: modicificada a solo tienda en linea. fase ii: añadido vinculacion con el plan de la patria y las lineas de investicacion
</commit_message>
<xml_diff>
--- a/Fase I.docx
+++ b/Fase I.docx
@@ -324,25 +324,7 @@
           <w:sz w:val="24"/>
           <w:szCs w:val="24"/>
         </w:rPr>
-        <w:t xml:space="preserve">DESARROLLO DE UN SISTEMA DE INVENTARIO WEB CON </w:t>
-      </w:r>
-      <w:r>
-        <w:rPr>
-          <w:rFonts w:ascii="Arial" w:hAnsi="Arial" w:cs="Arial"/>
-          <w:b/>
-          <w:sz w:val="24"/>
-          <w:szCs w:val="24"/>
-        </w:rPr>
-        <w:t>INTEGRACIÓN</w:t>
-      </w:r>
-      <w:r>
-        <w:rPr>
-          <w:rFonts w:ascii="Arial" w:hAnsi="Arial" w:cs="Arial"/>
-          <w:b/>
-          <w:sz w:val="24"/>
-          <w:szCs w:val="24"/>
-        </w:rPr>
-        <w:t xml:space="preserve">  DE UNA </w:t>
+        <w:t xml:space="preserve">DESARROLLO </w:t>
       </w:r>
       <w:r>
         <w:rPr>
@@ -2611,276 +2593,47 @@
           <w:sz w:val="24"/>
           <w:szCs w:val="24"/>
         </w:rPr>
-        <w:t xml:space="preserve">El software actual de control de la empresa, presenta múltiples problemas de gran importancia, los cuales se enumeran a continuación: </w:t>
-      </w:r>
-    </w:p>
-    <w:p>
-      <w:pPr>
-        <w:pStyle w:val="Prrafodelista"/>
-        <w:numPr>
-          <w:ilvl w:val="0"/>
-          <w:numId w:val="6"/>
-        </w:numPr>
-        <w:spacing w:line="360" w:lineRule="auto"/>
-        <w:jc w:val="both"/>
-        <w:rPr>
-          <w:rFonts w:ascii="Arial" w:hAnsi="Arial" w:cs="Arial"/>
-          <w:sz w:val="24"/>
-          <w:szCs w:val="24"/>
-        </w:rPr>
-      </w:pPr>
-      <w:r>
-        <w:rPr>
-          <w:rFonts w:ascii="Arial" w:hAnsi="Arial" w:cs="Arial"/>
-          <w:sz w:val="24"/>
-          <w:szCs w:val="24"/>
-        </w:rPr>
-        <w:t>Está limitada a ocho (08) Departamentos.</w:t>
-      </w:r>
-    </w:p>
-    <w:p>
-      <w:pPr>
-        <w:pStyle w:val="Prrafodelista"/>
-        <w:numPr>
-          <w:ilvl w:val="0"/>
-          <w:numId w:val="6"/>
-        </w:numPr>
-        <w:spacing w:line="360" w:lineRule="auto"/>
-        <w:jc w:val="both"/>
-        <w:rPr>
-          <w:rFonts w:ascii="Arial" w:hAnsi="Arial" w:cs="Arial"/>
-          <w:sz w:val="24"/>
-          <w:szCs w:val="24"/>
-        </w:rPr>
-      </w:pPr>
-      <w:r>
-        <w:rPr>
-          <w:rFonts w:ascii="Arial" w:hAnsi="Arial" w:cs="Arial"/>
-          <w:sz w:val="24"/>
-          <w:szCs w:val="24"/>
-        </w:rPr>
-        <w:t>No puede guardar más de 9.999 Productos.</w:t>
-      </w:r>
-    </w:p>
-    <w:p>
-      <w:pPr>
-        <w:pStyle w:val="Prrafodelista"/>
-        <w:numPr>
-          <w:ilvl w:val="0"/>
-          <w:numId w:val="6"/>
-        </w:numPr>
-        <w:spacing w:line="360" w:lineRule="auto"/>
-        <w:jc w:val="both"/>
-        <w:rPr>
-          <w:rFonts w:ascii="Arial" w:hAnsi="Arial" w:cs="Arial"/>
-          <w:sz w:val="24"/>
-          <w:szCs w:val="24"/>
-        </w:rPr>
-      </w:pPr>
-      <w:r>
-        <w:rPr>
-          <w:rFonts w:ascii="Arial" w:hAnsi="Arial" w:cs="Arial"/>
-          <w:sz w:val="24"/>
-          <w:szCs w:val="24"/>
-        </w:rPr>
-        <w:t>El precio máximo por producto es de 9.999 Bs.</w:t>
-      </w:r>
-    </w:p>
-    <w:p>
-      <w:pPr>
-        <w:pStyle w:val="Prrafodelista"/>
-        <w:numPr>
-          <w:ilvl w:val="0"/>
-          <w:numId w:val="6"/>
-        </w:numPr>
-        <w:spacing w:line="360" w:lineRule="auto"/>
-        <w:jc w:val="both"/>
-        <w:rPr>
-          <w:rFonts w:ascii="Arial" w:hAnsi="Arial" w:cs="Arial"/>
-          <w:sz w:val="24"/>
-          <w:szCs w:val="24"/>
-        </w:rPr>
-      </w:pPr>
-      <w:r>
-        <w:rPr>
-          <w:rFonts w:ascii="Arial" w:hAnsi="Arial" w:cs="Arial"/>
-          <w:sz w:val="24"/>
-          <w:szCs w:val="24"/>
-        </w:rPr>
-        <w:t>La descripción de los productos está limitado a (15) caracteres.</w:t>
-      </w:r>
-    </w:p>
-    <w:p>
-      <w:pPr>
-        <w:pStyle w:val="Prrafodelista"/>
-        <w:numPr>
-          <w:ilvl w:val="0"/>
-          <w:numId w:val="6"/>
-        </w:numPr>
-        <w:spacing w:line="360" w:lineRule="auto"/>
-        <w:jc w:val="both"/>
-        <w:rPr>
-          <w:rFonts w:ascii="Arial" w:hAnsi="Arial" w:cs="Arial"/>
-          <w:sz w:val="24"/>
-          <w:szCs w:val="24"/>
-        </w:rPr>
-      </w:pPr>
-      <w:r>
-        <w:rPr>
-          <w:rFonts w:ascii="Arial" w:hAnsi="Arial" w:cs="Arial"/>
-          <w:sz w:val="24"/>
-          <w:szCs w:val="24"/>
-        </w:rPr>
-        <w:t>Es necesario tener una lista de referencia a los códigos de los productos para poder realizar una factura.</w:t>
-      </w:r>
-    </w:p>
-    <w:p>
-      <w:pPr>
-        <w:pStyle w:val="Prrafodelista"/>
-        <w:numPr>
-          <w:ilvl w:val="0"/>
-          <w:numId w:val="6"/>
-        </w:numPr>
-        <w:spacing w:line="360" w:lineRule="auto"/>
-        <w:jc w:val="both"/>
-        <w:rPr>
-          <w:rFonts w:ascii="Arial" w:hAnsi="Arial" w:cs="Arial"/>
-          <w:sz w:val="24"/>
-          <w:szCs w:val="24"/>
-        </w:rPr>
-      </w:pPr>
-      <w:r>
-        <w:rPr>
-          <w:rFonts w:ascii="Arial" w:hAnsi="Arial" w:cs="Arial"/>
-          <w:sz w:val="24"/>
-          <w:szCs w:val="24"/>
-        </w:rPr>
-        <w:t>Posee un complejo sistema para imprimir facturas personalizadas.</w:t>
-      </w:r>
-    </w:p>
-    <w:p>
-      <w:pPr>
-        <w:pStyle w:val="Prrafodelista"/>
-        <w:numPr>
-          <w:ilvl w:val="0"/>
-          <w:numId w:val="6"/>
-        </w:numPr>
-        <w:spacing w:line="360" w:lineRule="auto"/>
-        <w:jc w:val="both"/>
-        <w:rPr>
-          <w:rFonts w:ascii="Arial" w:hAnsi="Arial" w:cs="Arial"/>
-          <w:sz w:val="24"/>
-          <w:szCs w:val="24"/>
-        </w:rPr>
-      </w:pPr>
-      <w:r>
-        <w:rPr>
-          <w:rFonts w:ascii="Arial" w:hAnsi="Arial" w:cs="Arial"/>
-          <w:sz w:val="24"/>
-          <w:szCs w:val="24"/>
-        </w:rPr>
-        <w:t>No posee sincronización en tiempo real del inventario registrado en el computador.</w:t>
-      </w:r>
-    </w:p>
-    <w:p>
-      <w:pPr>
-        <w:pStyle w:val="Prrafodelista"/>
-        <w:numPr>
-          <w:ilvl w:val="0"/>
-          <w:numId w:val="6"/>
-        </w:numPr>
-        <w:spacing w:line="360" w:lineRule="auto"/>
-        <w:jc w:val="both"/>
-        <w:rPr>
-          <w:rFonts w:ascii="Arial" w:hAnsi="Arial" w:cs="Arial"/>
-          <w:sz w:val="24"/>
-          <w:szCs w:val="24"/>
-        </w:rPr>
-      </w:pPr>
-      <w:r>
-        <w:rPr>
-          <w:rFonts w:ascii="Arial" w:hAnsi="Arial" w:cs="Arial"/>
-          <w:sz w:val="24"/>
-          <w:szCs w:val="24"/>
-        </w:rPr>
-        <w:lastRenderedPageBreak/>
-        <w:t>Es necesario trasladar la maquina fiscal a la oficina para la actualización de productos y luego devolverla al mostrador.</w:t>
-      </w:r>
-    </w:p>
-    <w:p>
-      <w:pPr>
-        <w:pStyle w:val="Prrafodelista"/>
-        <w:numPr>
-          <w:ilvl w:val="0"/>
-          <w:numId w:val="6"/>
-        </w:numPr>
-        <w:spacing w:line="360" w:lineRule="auto"/>
-        <w:jc w:val="both"/>
-        <w:rPr>
-          <w:rFonts w:ascii="Arial" w:hAnsi="Arial" w:cs="Arial"/>
-          <w:sz w:val="24"/>
-          <w:szCs w:val="24"/>
-        </w:rPr>
-      </w:pPr>
-      <w:r>
-        <w:rPr>
-          <w:rFonts w:ascii="Arial" w:hAnsi="Arial" w:cs="Arial"/>
-          <w:sz w:val="24"/>
-          <w:szCs w:val="24"/>
-        </w:rPr>
-        <w:t>El sistema de búsquedas de un producto es tedioso y no presenta un sistema de filtrado.</w:t>
-      </w:r>
-    </w:p>
-    <w:p>
-      <w:pPr>
-        <w:pStyle w:val="Prrafodelista"/>
-        <w:numPr>
-          <w:ilvl w:val="0"/>
-          <w:numId w:val="6"/>
-        </w:numPr>
-        <w:spacing w:line="360" w:lineRule="auto"/>
-        <w:jc w:val="both"/>
-        <w:rPr>
-          <w:rFonts w:ascii="Arial" w:hAnsi="Arial" w:cs="Arial"/>
-          <w:sz w:val="24"/>
-          <w:szCs w:val="24"/>
-        </w:rPr>
-      </w:pPr>
-      <w:r>
-        <w:rPr>
-          <w:rFonts w:ascii="Arial" w:hAnsi="Arial" w:cs="Arial"/>
-          <w:sz w:val="24"/>
-          <w:szCs w:val="24"/>
-        </w:rPr>
-        <w:t>Duplica los últimos códigos ingresados al sistema.</w:t>
-      </w:r>
-    </w:p>
-    <w:p>
-      <w:pPr>
-        <w:spacing w:line="360" w:lineRule="auto"/>
-        <w:ind w:firstLine="708"/>
-        <w:jc w:val="both"/>
-        <w:rPr>
-          <w:rFonts w:ascii="Arial" w:hAnsi="Arial" w:cs="Arial"/>
-          <w:sz w:val="24"/>
-          <w:szCs w:val="24"/>
-        </w:rPr>
-      </w:pPr>
-      <w:r>
-        <w:rPr>
-          <w:rFonts w:ascii="Arial" w:hAnsi="Arial" w:cs="Arial"/>
-          <w:sz w:val="24"/>
-          <w:szCs w:val="24"/>
-        </w:rPr>
-        <w:t>La capacitación</w:t>
-      </w:r>
-      <w:r>
-        <w:rPr>
-          <w:rFonts w:ascii="Arial" w:hAnsi="Arial" w:cs="Arial"/>
-          <w:sz w:val="24"/>
-          <w:szCs w:val="24"/>
-        </w:rPr>
-        <w:t xml:space="preserve"> en el uso de Aclas Manager</w:t>
+        <w:t xml:space="preserve">La </w:t>
+      </w:r>
+      <w:r>
+        <w:rPr>
+          <w:rFonts w:ascii="Arial" w:hAnsi="Arial" w:cs="Arial"/>
+          <w:sz w:val="24"/>
+          <w:szCs w:val="24"/>
+        </w:rPr>
+        <w:t xml:space="preserve">empresa </w:t>
+      </w:r>
+      <w:r>
+        <w:rPr>
+          <w:rFonts w:ascii="Arial" w:hAnsi="Arial" w:cs="Arial"/>
+          <w:sz w:val="24"/>
+          <w:szCs w:val="24"/>
+        </w:rPr>
+        <w:t>tiene un problema que radica</w:t>
+      </w:r>
+      <w:r>
+        <w:rPr>
+          <w:rFonts w:ascii="Arial" w:hAnsi="Arial" w:cs="Arial"/>
+          <w:sz w:val="24"/>
+          <w:szCs w:val="24"/>
+        </w:rPr>
+        <w:t xml:space="preserve"> principalmente</w:t>
+      </w:r>
+      <w:r>
+        <w:rPr>
+          <w:rFonts w:ascii="Arial" w:hAnsi="Arial" w:cs="Arial"/>
+          <w:sz w:val="24"/>
+          <w:szCs w:val="24"/>
+        </w:rPr>
+        <w:t xml:space="preserve"> en</w:t>
+      </w:r>
+      <w:r>
+        <w:rPr>
+          <w:rFonts w:ascii="Arial" w:hAnsi="Arial" w:cs="Arial"/>
+          <w:sz w:val="24"/>
+          <w:szCs w:val="24"/>
+        </w:rPr>
+        <w:t xml:space="preserve"> el</w:t>
       </w:r>
       <w:r>
         <w:rPr>
@@ -2896,99 +2649,7 @@
           <w:sz w:val="24"/>
           <w:szCs w:val="24"/>
         </w:rPr>
-        <w:t xml:space="preserve"> (actual sistema de inventario y facturación de la empresa) </w:t>
-      </w:r>
-      <w:r>
-        <w:rPr>
-          <w:rFonts w:ascii="Arial" w:hAnsi="Arial" w:cs="Arial"/>
-          <w:sz w:val="24"/>
-          <w:szCs w:val="24"/>
-        </w:rPr>
-        <w:t>es deficiente</w:t>
-      </w:r>
-      <w:r>
-        <w:rPr>
-          <w:rFonts w:ascii="Arial" w:hAnsi="Arial" w:cs="Arial"/>
-          <w:sz w:val="24"/>
-          <w:szCs w:val="24"/>
-        </w:rPr>
-        <w:t>. Esto, ligado a las deficiencias y complejidad que presenta el sistema en sí, concluye en la</w:t>
-      </w:r>
-      <w:r>
-        <w:rPr>
-          <w:rFonts w:ascii="Arial" w:hAnsi="Arial" w:cs="Arial"/>
-          <w:sz w:val="24"/>
-          <w:szCs w:val="24"/>
-        </w:rPr>
-        <w:t xml:space="preserve"> </w:t>
-      </w:r>
-      <w:r>
-        <w:rPr>
-          <w:rFonts w:ascii="Arial" w:hAnsi="Arial" w:cs="Arial"/>
-          <w:sz w:val="24"/>
-          <w:szCs w:val="24"/>
-        </w:rPr>
-        <w:t>frecuente necesidad de asesoría y asistencia técnica.</w:t>
-      </w:r>
-    </w:p>
-    <w:p>
-      <w:pPr>
-        <w:spacing w:line="360" w:lineRule="auto"/>
-        <w:ind w:firstLine="708"/>
-        <w:jc w:val="both"/>
-        <w:rPr>
-          <w:rFonts w:ascii="Arial" w:hAnsi="Arial" w:cs="Arial"/>
-          <w:sz w:val="24"/>
-          <w:szCs w:val="24"/>
-        </w:rPr>
-      </w:pPr>
-      <w:r>
-        <w:rPr>
-          <w:rFonts w:ascii="Arial" w:hAnsi="Arial" w:cs="Arial"/>
-          <w:sz w:val="24"/>
-          <w:szCs w:val="24"/>
-        </w:rPr>
-        <w:t xml:space="preserve">La </w:t>
-      </w:r>
-      <w:r>
-        <w:rPr>
-          <w:rFonts w:ascii="Arial" w:hAnsi="Arial" w:cs="Arial"/>
-          <w:sz w:val="24"/>
-          <w:szCs w:val="24"/>
-        </w:rPr>
-        <w:t xml:space="preserve">empresa </w:t>
-      </w:r>
-      <w:r>
-        <w:rPr>
-          <w:rFonts w:ascii="Arial" w:hAnsi="Arial" w:cs="Arial"/>
-          <w:sz w:val="24"/>
-          <w:szCs w:val="24"/>
-        </w:rPr>
-        <w:t>tiene un serio problema que radica</w:t>
-      </w:r>
-      <w:r>
-        <w:rPr>
-          <w:rFonts w:ascii="Arial" w:hAnsi="Arial" w:cs="Arial"/>
-          <w:sz w:val="24"/>
-          <w:szCs w:val="24"/>
-        </w:rPr>
-        <w:t xml:space="preserve"> principalmente</w:t>
-      </w:r>
-      <w:r>
-        <w:rPr>
-          <w:rFonts w:ascii="Arial" w:hAnsi="Arial" w:cs="Arial"/>
-          <w:sz w:val="24"/>
-          <w:szCs w:val="24"/>
-        </w:rPr>
-        <w:t xml:space="preserve"> en</w:t>
-      </w:r>
-      <w:r>
-        <w:rPr>
-          <w:rFonts w:ascii="Arial" w:hAnsi="Arial" w:cs="Arial"/>
-          <w:sz w:val="24"/>
-          <w:szCs w:val="24"/>
-        </w:rPr>
-        <w:t xml:space="preserve"> la necesidad un software que permita un mejor control de los procesos internos que se realizan, de una manera rápida, simple e intuitiva, como mantener registros de inventarios, ubicación de los productos, control de facturas y de clientes.</w:t>
+        <w:t>desaprovechamiento de las oportunidades de negocios y beneficios, que actualmente  brindan las TICs y las nuevas tecnologías a las empresas, en un mercado cada día más informatizado y competitivo, donde la innovación y la rápida adaptación a las nuevas tendencias, cumplen un papel primordial para el sustento y crecimiento de las mismas.</w:t>
       </w:r>
     </w:p>
     <w:p>
@@ -3132,6 +2793,7 @@
           <w:sz w:val="24"/>
           <w:szCs w:val="24"/>
         </w:rPr>
+        <w:lastRenderedPageBreak/>
         <w:t xml:space="preserve">Esto ha traído  como consecuencia un aumento </w:t>
       </w:r>
       <w:r>
@@ -3141,15 +2803,15 @@
           <w:szCs w:val="24"/>
           <w:lang w:val="es-VE"/>
         </w:rPr>
-        <w:t>significativo de  los costes operativos, una mala optimización de los recursos, desorden del inventario</w:t>
-      </w:r>
-      <w:r>
-        <w:rPr>
-          <w:rFonts w:ascii="Arial" w:hAnsi="Arial" w:cs="Arial"/>
-          <w:sz w:val="24"/>
-          <w:szCs w:val="24"/>
-        </w:rPr>
-        <w:t xml:space="preserve">, retrasos en los tiempos de pagos, desorganización en la compra y venta de productos, perdida de mercancías, malas condiciones de los equipos, saturación en la estructura de costos, </w:t>
+        <w:t xml:space="preserve">significativo de  los costes operativos, una mala optimización de los recursos, </w:t>
+      </w:r>
+      <w:r>
+        <w:rPr>
+          <w:rFonts w:ascii="Arial" w:hAnsi="Arial" w:cs="Arial"/>
+          <w:sz w:val="24"/>
+          <w:szCs w:val="24"/>
+        </w:rPr>
+        <w:t xml:space="preserve">malas condiciones de los equipos, saturación en la estructura de costos, </w:t>
       </w:r>
       <w:r>
         <w:rPr>
@@ -3205,11 +2867,18 @@
         </w:rPr>
         <w:t xml:space="preserve"> la firma.</w:t>
       </w:r>
-    </w:p>
-    <w:p>
-      <w:pPr>
-        <w:spacing w:line="360" w:lineRule="auto"/>
-        <w:ind w:firstLine="708"/>
+      <w:r>
+        <w:rPr>
+          <w:rFonts w:ascii="Arial" w:hAnsi="Arial" w:cs="Arial"/>
+          <w:sz w:val="24"/>
+          <w:szCs w:val="24"/>
+        </w:rPr>
+        <w:tab/>
+      </w:r>
+    </w:p>
+    <w:p>
+      <w:pPr>
+        <w:spacing w:line="360" w:lineRule="auto"/>
         <w:jc w:val="both"/>
         <w:rPr>
           <w:rFonts w:ascii="Arial" w:hAnsi="Arial" w:cs="Arial"/>
@@ -3221,31 +2890,10 @@
       <w:r>
         <w:rPr>
           <w:rFonts w:ascii="Arial" w:hAnsi="Arial" w:cs="Arial"/>
-          <w:sz w:val="24"/>
-          <w:szCs w:val="24"/>
-        </w:rPr>
-        <w:tab/>
-      </w:r>
-    </w:p>
-    <w:p>
-      <w:pPr>
-        <w:spacing w:line="360" w:lineRule="auto"/>
-        <w:jc w:val="both"/>
-        <w:rPr>
-          <w:rFonts w:ascii="Arial" w:hAnsi="Arial" w:cs="Arial"/>
           <w:b/>
           <w:sz w:val="28"/>
           <w:szCs w:val="28"/>
         </w:rPr>
-      </w:pPr>
-      <w:r>
-        <w:rPr>
-          <w:rFonts w:ascii="Arial" w:hAnsi="Arial" w:cs="Arial"/>
-          <w:b/>
-          <w:sz w:val="28"/>
-          <w:szCs w:val="28"/>
-        </w:rPr>
-        <w:lastRenderedPageBreak/>
         <w:t xml:space="preserve">Fase I. </w:t>
       </w:r>
       <w:r>
@@ -3593,7 +3241,6 @@
           <w:sz w:val="24"/>
           <w:szCs w:val="24"/>
         </w:rPr>
-        <w:lastRenderedPageBreak/>
         <w:t>Muestra.</w:t>
       </w:r>
     </w:p>
@@ -3728,6 +3375,7 @@
           <w:sz w:val="24"/>
           <w:szCs w:val="24"/>
         </w:rPr>
+        <w:lastRenderedPageBreak/>
         <w:t>Hernández (2006)</w:t>
       </w:r>
       <w:r>
@@ -3916,7 +3564,6 @@
           <w:sz w:val="24"/>
           <w:szCs w:val="24"/>
         </w:rPr>
-        <w:lastRenderedPageBreak/>
         <w:t>Según Hurtado (2000</w:t>
       </w:r>
       <w:r>
@@ -4256,7 +3903,16 @@
           <w:szCs w:val="24"/>
         </w:rPr>
         <w:tab/>
-        <w:t>La observación es una técnica que consiste en la utilización de los sentidos para obtener de forma consciente y dirigida, datos que nos proporcionen los elementos e información necesarios para nuestra investigación.</w:t>
+        <w:t xml:space="preserve">La observación es una técnica que consiste en la utilización de los sentidos para obtener de forma consciente y dirigida, datos que nos </w:t>
+      </w:r>
+      <w:r>
+        <w:rPr>
+          <w:rFonts w:ascii="Arial" w:hAnsi="Arial" w:cs="Arial"/>
+          <w:sz w:val="24"/>
+          <w:szCs w:val="24"/>
+        </w:rPr>
+        <w:lastRenderedPageBreak/>
+        <w:t>proporcionen los elementos e información necesarios para nuestra investigación.</w:t>
       </w:r>
     </w:p>
     <w:p>
@@ -4292,16 +3948,7 @@
           <w:sz w:val="24"/>
           <w:szCs w:val="24"/>
         </w:rPr>
-        <w:t xml:space="preserve"> “la observación es una técnica antiquísima, cuyos primeros aportes sería imposible rastrear. A través de sus sentidos, el hombre capta la realidad que lo rodea, que luego organiza intelectualmente” y agrega: “La observación puede definirse, como el uso sistemático de </w:t>
-      </w:r>
-      <w:r>
-        <w:rPr>
-          <w:rFonts w:ascii="Arial" w:hAnsi="Arial" w:cs="Arial"/>
-          <w:sz w:val="24"/>
-          <w:szCs w:val="24"/>
-        </w:rPr>
-        <w:lastRenderedPageBreak/>
-        <w:t>nuestros sentidos en la búsqueda de los datos que necesitamos para resolver un problema de investigación”  (P.111-113).</w:t>
+        <w:t xml:space="preserve"> “la observación es una técnica antiquísima, cuyos primeros aportes sería imposible rastrear. A través de sus sentidos, el hombre capta la realidad que lo rodea, que luego organiza intelectualmente” y agrega: “La observación puede definirse, como el uso sistemático de nuestros sentidos en la búsqueda de los datos que necesitamos para resolver un problema de investigación”  (P.111-113).</w:t>
       </w:r>
     </w:p>
     <w:p>
@@ -4613,7 +4260,16 @@
           <w:sz w:val="24"/>
           <w:szCs w:val="24"/>
         </w:rPr>
-        <w:t>la recolección de la información referente a la opinión del gerente sobre el sistema actual de la empresa y medir el grado de interés en para la ejecución del proyecto. El guion de esta entrevista estuvo conformado por un total de trece (13) preguntas, las cuales se presentaran a continuación:</w:t>
+        <w:t xml:space="preserve">la recolección de la información referente a la opinión del gerente sobre </w:t>
+      </w:r>
+      <w:r>
+        <w:rPr>
+          <w:rFonts w:ascii="Arial" w:hAnsi="Arial" w:cs="Arial"/>
+          <w:sz w:val="24"/>
+          <w:szCs w:val="24"/>
+        </w:rPr>
+        <w:lastRenderedPageBreak/>
+        <w:t>el sistema actual de la empresa y medir el grado de interés en para la ejecución del proyecto. El guion de esta entrevista estuvo conformado por un total de trece (13) preguntas, las cuales se presentaran a continuación:</w:t>
       </w:r>
     </w:p>
     <w:p>
@@ -4637,7 +4293,7 @@
           <w:sz w:val="24"/>
           <w:szCs w:val="24"/>
         </w:rPr>
-        <w:t>¿El sistema actual cumple con las expectativas de la empresa?</w:t>
+        <w:t>¿Posee la empresa una página web?</w:t>
       </w:r>
     </w:p>
     <w:p>
@@ -4661,7 +4317,7 @@
           <w:sz w:val="24"/>
           <w:szCs w:val="24"/>
         </w:rPr>
-        <w:t>¿Ha presentado problemas técnicos?</w:t>
+        <w:t>¿Han trabajado con la venta de productos en línea?</w:t>
       </w:r>
     </w:p>
     <w:p>
@@ -4685,7 +4341,7 @@
           <w:sz w:val="24"/>
           <w:szCs w:val="24"/>
         </w:rPr>
-        <w:t>¿Qué le cambiaria al sistema?</w:t>
+        <w:t>¿Qué característica le gustaría que se implementara en el sistema?</w:t>
       </w:r>
     </w:p>
     <w:p>
@@ -4709,8 +4365,7 @@
           <w:sz w:val="24"/>
           <w:szCs w:val="24"/>
         </w:rPr>
-        <w:lastRenderedPageBreak/>
-        <w:t>¿Qué característica le gustaría que se implementara en el sistema?</w:t>
+        <w:t>¿Cuentan con computadoras? ¿en qué condiciones se encuentran?</w:t>
       </w:r>
     </w:p>
     <w:p>
@@ -4734,7 +4389,15 @@
           <w:sz w:val="24"/>
           <w:szCs w:val="24"/>
         </w:rPr>
-        <w:t xml:space="preserve">¿Siente que el sistema ha repercutido negativamente en el desempeño laboral? </w:t>
+        <w:t>¿Cómo m</w:t>
+      </w:r>
+      <w:r>
+        <w:rPr>
+          <w:rFonts w:ascii="Arial" w:hAnsi="Arial" w:cs="Arial"/>
+          <w:sz w:val="24"/>
+          <w:szCs w:val="24"/>
+        </w:rPr>
+        <w:t>antendrían en línea el nuevo sistema?</w:t>
       </w:r>
     </w:p>
     <w:p>
@@ -4758,7 +4421,15 @@
           <w:sz w:val="24"/>
           <w:szCs w:val="24"/>
         </w:rPr>
-        <w:t>¿Posee la empresa una página web?</w:t>
+        <w:t>¿Estarían</w:t>
+      </w:r>
+      <w:r>
+        <w:rPr>
+          <w:rFonts w:ascii="Arial" w:hAnsi="Arial" w:cs="Arial"/>
+          <w:sz w:val="24"/>
+          <w:szCs w:val="24"/>
+        </w:rPr>
+        <w:t xml:space="preserve"> dispuestos a financiar la ejecución del proyecto?</w:t>
       </w:r>
     </w:p>
     <w:p>
@@ -4782,7 +4453,7 @@
           <w:sz w:val="24"/>
           <w:szCs w:val="24"/>
         </w:rPr>
-        <w:t>¿Han trabajado con la venta de productos en línea?</w:t>
+        <w:t>¿Qué le ha atraído más del proyecto?</w:t>
       </w:r>
     </w:p>
     <w:p>
@@ -4806,7 +4477,101 @@
           <w:sz w:val="24"/>
           <w:szCs w:val="24"/>
         </w:rPr>
-        <w:t>¿Cuentan con computadoras? ¿en qué condiciones se encuentran?</w:t>
+        <w:t>¿Qué se aspira obtener con la ejecución del proyecto?</w:t>
+      </w:r>
+    </w:p>
+    <w:p>
+      <w:pPr>
+        <w:pStyle w:val="Prrafodelista"/>
+        <w:numPr>
+          <w:ilvl w:val="0"/>
+          <w:numId w:val="2"/>
+        </w:numPr>
+        <w:spacing w:line="360" w:lineRule="auto"/>
+        <w:jc w:val="both"/>
+        <w:rPr>
+          <w:rFonts w:ascii="Arial" w:hAnsi="Arial" w:cs="Arial"/>
+          <w:b/>
+          <w:sz w:val="24"/>
+          <w:szCs w:val="24"/>
+        </w:rPr>
+      </w:pPr>
+      <w:r>
+        <w:rPr>
+          <w:rFonts w:ascii="Arial" w:hAnsi="Arial" w:cs="Arial"/>
+          <w:b/>
+          <w:sz w:val="24"/>
+          <w:szCs w:val="24"/>
+        </w:rPr>
+        <w:t>Análisis y Presentación de la Información.</w:t>
+      </w:r>
+    </w:p>
+    <w:p>
+      <w:pPr>
+        <w:spacing w:line="360" w:lineRule="auto"/>
+        <w:ind w:firstLine="708"/>
+        <w:jc w:val="both"/>
+        <w:rPr>
+          <w:rFonts w:ascii="Arial" w:hAnsi="Arial" w:cs="Arial"/>
+          <w:sz w:val="24"/>
+          <w:szCs w:val="24"/>
+        </w:rPr>
+      </w:pPr>
+      <w:r>
+        <w:rPr>
+          <w:rFonts w:ascii="Arial" w:hAnsi="Arial" w:cs="Arial"/>
+          <w:sz w:val="24"/>
+          <w:szCs w:val="24"/>
+        </w:rPr>
+        <w:t>A continuación se presentan los resultados obtenidos con la aplicación de la</w:t>
+      </w:r>
+      <w:r>
+        <w:rPr>
+          <w:rFonts w:ascii="Arial" w:hAnsi="Arial" w:cs="Arial"/>
+          <w:sz w:val="24"/>
+          <w:szCs w:val="24"/>
+        </w:rPr>
+        <w:t xml:space="preserve"> técnica de</w:t>
+      </w:r>
+      <w:r>
+        <w:rPr>
+          <w:rFonts w:ascii="Arial" w:hAnsi="Arial" w:cs="Arial"/>
+          <w:sz w:val="24"/>
+          <w:szCs w:val="24"/>
+        </w:rPr>
+        <w:t xml:space="preserve"> entrevis</w:t>
+      </w:r>
+      <w:r>
+        <w:rPr>
+          <w:rFonts w:ascii="Arial" w:hAnsi="Arial" w:cs="Arial"/>
+          <w:sz w:val="24"/>
+          <w:szCs w:val="24"/>
+        </w:rPr>
+        <w:t>ta al gerente de la empresa “Re</w:t>
+      </w:r>
+      <w:r>
+        <w:rPr>
+          <w:rFonts w:ascii="Arial" w:hAnsi="Arial" w:cs="Arial"/>
+          <w:sz w:val="24"/>
+          <w:szCs w:val="24"/>
+        </w:rPr>
+        <w:t>presentaciones Jemaro.C.A”, tras pasar por un proceso de análisis</w:t>
+      </w:r>
+      <w:r>
+        <w:rPr>
+          <w:rFonts w:ascii="Arial" w:hAnsi="Arial" w:cs="Arial"/>
+          <w:sz w:val="24"/>
+          <w:szCs w:val="24"/>
+        </w:rPr>
+        <w:t>, que refleja de</w:t>
+      </w:r>
+      <w:r>
+        <w:rPr>
+          <w:rFonts w:ascii="Arial" w:hAnsi="Arial" w:cs="Arial"/>
+          <w:sz w:val="24"/>
+          <w:szCs w:val="24"/>
+        </w:rPr>
+        <w:t xml:space="preserve"> forma clara la problemática que allí se encuentra presente.</w:t>
       </w:r>
     </w:p>
     <w:p>
@@ -4830,7 +4595,47 @@
           <w:sz w:val="24"/>
           <w:szCs w:val="24"/>
         </w:rPr>
-        <w:t>¿Mantendrían en línea el nuevo sistema mediante hosting o atreves de un servidor propio?</w:t>
+        <w:t>¿Posee la empresa una página web?</w:t>
+      </w:r>
+    </w:p>
+    <w:p>
+      <w:pPr>
+        <w:spacing w:line="360" w:lineRule="auto"/>
+        <w:ind w:firstLine="708"/>
+        <w:jc w:val="both"/>
+        <w:rPr>
+          <w:rFonts w:ascii="Arial" w:hAnsi="Arial" w:cs="Arial"/>
+          <w:sz w:val="24"/>
+          <w:szCs w:val="24"/>
+        </w:rPr>
+      </w:pPr>
+      <w:r>
+        <w:rPr>
+          <w:rFonts w:ascii="Arial" w:hAnsi="Arial" w:cs="Arial"/>
+          <w:sz w:val="24"/>
+          <w:szCs w:val="24"/>
+        </w:rPr>
+        <w:t>“No, nunca ha tenido una página web y la verdad sería muy bueno tener una”.</w:t>
+      </w:r>
+    </w:p>
+    <w:p>
+      <w:pPr>
+        <w:spacing w:line="360" w:lineRule="auto"/>
+        <w:ind w:firstLine="708"/>
+        <w:jc w:val="both"/>
+        <w:rPr>
+          <w:rFonts w:ascii="Arial" w:hAnsi="Arial" w:cs="Arial"/>
+          <w:sz w:val="24"/>
+          <w:szCs w:val="24"/>
+        </w:rPr>
+      </w:pPr>
+      <w:r>
+        <w:rPr>
+          <w:rFonts w:ascii="Arial" w:hAnsi="Arial" w:cs="Arial"/>
+          <w:sz w:val="24"/>
+          <w:szCs w:val="24"/>
+        </w:rPr>
+        <w:t>A pesar de que la empresa nunca ha tenido una página web, se aprecia que ha existido el interés por la implementación de una, para darse a conocer y  promocionar sus productos atreves de internet.</w:t>
       </w:r>
     </w:p>
     <w:p>
@@ -4854,8 +4659,61 @@
           <w:sz w:val="24"/>
           <w:szCs w:val="24"/>
         </w:rPr>
-        <w:t>¿Están dispuestos a realizar la migración a un nuevo sistema?</w:t>
-      </w:r>
+        <w:t>¿Han trabajado con la venta de productos en línea?</w:t>
+      </w:r>
+    </w:p>
+    <w:p>
+      <w:pPr>
+        <w:spacing w:line="360" w:lineRule="auto"/>
+        <w:ind w:firstLine="708"/>
+        <w:jc w:val="both"/>
+        <w:rPr>
+          <w:rFonts w:ascii="Arial" w:hAnsi="Arial" w:cs="Arial"/>
+          <w:sz w:val="24"/>
+          <w:szCs w:val="24"/>
+        </w:rPr>
+      </w:pPr>
+      <w:r>
+        <w:rPr>
+          <w:rFonts w:ascii="Arial" w:hAnsi="Arial" w:cs="Arial"/>
+          <w:sz w:val="24"/>
+          <w:szCs w:val="24"/>
+        </w:rPr>
+        <w:t xml:space="preserve">“No, pero desde que inicio la crisis económica se ha estado estudiando esa posibilidad para intentar amortizar la situación”. </w:t>
+      </w:r>
+    </w:p>
+    <w:p>
+      <w:pPr>
+        <w:spacing w:line="360" w:lineRule="auto"/>
+        <w:ind w:firstLine="708"/>
+        <w:jc w:val="both"/>
+        <w:rPr>
+          <w:rFonts w:ascii="Arial" w:hAnsi="Arial" w:cs="Arial"/>
+          <w:sz w:val="24"/>
+          <w:szCs w:val="24"/>
+        </w:rPr>
+      </w:pPr>
+      <w:r>
+        <w:rPr>
+          <w:rFonts w:ascii="Arial" w:hAnsi="Arial" w:cs="Arial"/>
+          <w:sz w:val="24"/>
+          <w:szCs w:val="24"/>
+        </w:rPr>
+        <w:lastRenderedPageBreak/>
+        <w:t>La crisis económica por la que pasa el país hace a las empresas buscar alternativas y medios que permitan su subsistencia, “Representaciones Jemaro.C.A” no es la excepción. A través de la presente se aprecia el gran interés por parte de la empresa en la implementación de una plataforma E-Commerce que le permita vender productos a través de internet para así hacer frente a la grave crisis por la que atraviesa el país.</w:t>
+      </w:r>
+    </w:p>
+    <w:p>
+      <w:pPr>
+        <w:pStyle w:val="Prrafodelista"/>
+        <w:spacing w:line="360" w:lineRule="auto"/>
+        <w:jc w:val="both"/>
+        <w:rPr>
+          <w:rFonts w:ascii="Arial" w:hAnsi="Arial" w:cs="Arial"/>
+          <w:sz w:val="24"/>
+          <w:szCs w:val="24"/>
+        </w:rPr>
+      </w:pPr>
     </w:p>
     <w:p>
       <w:pPr>
@@ -4878,7 +4736,174 @@
           <w:sz w:val="24"/>
           <w:szCs w:val="24"/>
         </w:rPr>
-        <w:t>¿Están dispuestos a financiar la ejecución del proyecto?</w:t>
+        <w:t>¿Qué característica le gustaría que se implementara en el sistema?</w:t>
+      </w:r>
+    </w:p>
+    <w:p>
+      <w:pPr>
+        <w:spacing w:line="360" w:lineRule="auto"/>
+        <w:ind w:firstLine="708"/>
+        <w:jc w:val="both"/>
+        <w:rPr>
+          <w:rFonts w:ascii="Arial" w:hAnsi="Arial" w:cs="Arial"/>
+          <w:sz w:val="24"/>
+          <w:szCs w:val="24"/>
+        </w:rPr>
+      </w:pPr>
+      <w:r>
+        <w:rPr>
+          <w:rFonts w:ascii="Arial" w:hAnsi="Arial" w:cs="Arial"/>
+          <w:sz w:val="24"/>
+          <w:szCs w:val="24"/>
+        </w:rPr>
+        <w:t>“Lo que más nos gustaría seria poder lle</w:t>
+      </w:r>
+      <w:r>
+        <w:rPr>
+          <w:rFonts w:ascii="Arial" w:hAnsi="Arial" w:cs="Arial"/>
+          <w:sz w:val="24"/>
+          <w:szCs w:val="24"/>
+        </w:rPr>
+        <w:t>var el control de los clientes que compraran productos a través de la pagina</w:t>
+      </w:r>
+      <w:r>
+        <w:rPr>
+          <w:rFonts w:ascii="Arial" w:hAnsi="Arial" w:cs="Arial"/>
+          <w:sz w:val="24"/>
+          <w:szCs w:val="24"/>
+        </w:rPr>
+        <w:t>”.</w:t>
+      </w:r>
+    </w:p>
+    <w:p>
+      <w:pPr>
+        <w:spacing w:line="360" w:lineRule="auto"/>
+        <w:jc w:val="both"/>
+        <w:rPr>
+          <w:rFonts w:ascii="Arial" w:hAnsi="Arial" w:cs="Arial"/>
+          <w:sz w:val="24"/>
+          <w:szCs w:val="24"/>
+        </w:rPr>
+      </w:pPr>
+      <w:r>
+        <w:rPr>
+          <w:rFonts w:ascii="Arial" w:hAnsi="Arial" w:cs="Arial"/>
+          <w:sz w:val="24"/>
+          <w:szCs w:val="24"/>
+        </w:rPr>
+        <w:tab/>
+      </w:r>
+      <w:r>
+        <w:rPr>
+          <w:rFonts w:ascii="Arial" w:hAnsi="Arial" w:cs="Arial"/>
+          <w:sz w:val="24"/>
+          <w:szCs w:val="24"/>
+        </w:rPr>
+        <w:t xml:space="preserve">Se </w:t>
+      </w:r>
+      <w:r>
+        <w:rPr>
+          <w:rFonts w:ascii="Arial" w:hAnsi="Arial" w:cs="Arial"/>
+          <w:sz w:val="24"/>
+          <w:szCs w:val="24"/>
+        </w:rPr>
+        <w:t>puede observa el interés  por m</w:t>
+      </w:r>
+      <w:r>
+        <w:rPr>
+          <w:rFonts w:ascii="Arial" w:hAnsi="Arial" w:cs="Arial"/>
+          <w:sz w:val="24"/>
+          <w:szCs w:val="24"/>
+        </w:rPr>
+        <w:t>antener un registro de los clientes</w:t>
+      </w:r>
+      <w:r>
+        <w:rPr>
+          <w:rFonts w:ascii="Arial" w:hAnsi="Arial" w:cs="Arial"/>
+          <w:sz w:val="24"/>
+          <w:szCs w:val="24"/>
+        </w:rPr>
+        <w:t xml:space="preserve"> generados mediante la tienda en línea</w:t>
+      </w:r>
+      <w:r>
+        <w:rPr>
+          <w:rFonts w:ascii="Arial" w:hAnsi="Arial" w:cs="Arial"/>
+          <w:sz w:val="24"/>
+          <w:szCs w:val="24"/>
+        </w:rPr>
+        <w:t>, aspecto que repercute positivamente en la misma, abriendo</w:t>
+      </w:r>
+      <w:r>
+        <w:rPr>
+          <w:rFonts w:ascii="Arial" w:hAnsi="Arial" w:cs="Arial"/>
+          <w:sz w:val="24"/>
+          <w:szCs w:val="24"/>
+        </w:rPr>
+        <w:t xml:space="preserve"> camino a un nuevo mundo de posibi</w:t>
+      </w:r>
+      <w:r>
+        <w:rPr>
+          <w:rFonts w:ascii="Arial" w:hAnsi="Arial" w:cs="Arial"/>
+          <w:sz w:val="24"/>
+          <w:szCs w:val="24"/>
+        </w:rPr>
+        <w:t>lidades, permitiendo mejorar</w:t>
+      </w:r>
+      <w:r>
+        <w:rPr>
+          <w:rFonts w:ascii="Arial" w:hAnsi="Arial" w:cs="Arial"/>
+          <w:sz w:val="24"/>
+          <w:szCs w:val="24"/>
+        </w:rPr>
+        <w:t xml:space="preserve"> </w:t>
+      </w:r>
+      <w:r>
+        <w:rPr>
+          <w:rFonts w:ascii="Arial" w:hAnsi="Arial" w:cs="Arial"/>
+          <w:sz w:val="24"/>
+          <w:szCs w:val="24"/>
+        </w:rPr>
+        <w:t>la calidad de los</w:t>
+      </w:r>
+      <w:r>
+        <w:rPr>
+          <w:rFonts w:ascii="Arial" w:hAnsi="Arial" w:cs="Arial"/>
+          <w:sz w:val="24"/>
+          <w:szCs w:val="24"/>
+        </w:rPr>
+        <w:t xml:space="preserve"> servicio</w:t>
+      </w:r>
+      <w:r>
+        <w:rPr>
+          <w:rFonts w:ascii="Arial" w:hAnsi="Arial" w:cs="Arial"/>
+          <w:sz w:val="24"/>
+          <w:szCs w:val="24"/>
+        </w:rPr>
+        <w:t>s, ofrecer</w:t>
+      </w:r>
+      <w:r>
+        <w:rPr>
+          <w:rFonts w:ascii="Arial" w:hAnsi="Arial" w:cs="Arial"/>
+          <w:sz w:val="24"/>
+          <w:szCs w:val="24"/>
+        </w:rPr>
+        <w:t xml:space="preserve"> atención personalizada </w:t>
+      </w:r>
+      <w:r>
+        <w:rPr>
+          <w:rFonts w:ascii="Arial" w:hAnsi="Arial" w:cs="Arial"/>
+          <w:sz w:val="24"/>
+          <w:szCs w:val="24"/>
+        </w:rPr>
+        <w:t>y</w:t>
+      </w:r>
+      <w:r>
+        <w:rPr>
+          <w:rFonts w:ascii="Arial" w:hAnsi="Arial" w:cs="Arial"/>
+          <w:sz w:val="24"/>
+          <w:szCs w:val="24"/>
+        </w:rPr>
+        <w:t xml:space="preserve"> ofertas de productos de acuerdo con los hábitos de compra del cliente.</w:t>
       </w:r>
     </w:p>
     <w:p>
@@ -4902,7 +4927,47 @@
           <w:sz w:val="24"/>
           <w:szCs w:val="24"/>
         </w:rPr>
-        <w:t>¿Qué le ha atraído más del proyecto?</w:t>
+        <w:t>¿Cuentan con computadoras? ¿en qué condiciones se encuentran?</w:t>
+      </w:r>
+    </w:p>
+    <w:p>
+      <w:pPr>
+        <w:spacing w:line="360" w:lineRule="auto"/>
+        <w:ind w:firstLine="708"/>
+        <w:jc w:val="both"/>
+        <w:rPr>
+          <w:rFonts w:ascii="Arial" w:hAnsi="Arial" w:cs="Arial"/>
+          <w:sz w:val="24"/>
+          <w:szCs w:val="24"/>
+        </w:rPr>
+      </w:pPr>
+      <w:r>
+        <w:rPr>
+          <w:rFonts w:ascii="Arial" w:hAnsi="Arial" w:cs="Arial"/>
+          <w:sz w:val="24"/>
+          <w:szCs w:val="24"/>
+        </w:rPr>
+        <w:t>“hay una computadora donde se maneja el Aclas Manager, pero ha estado dando problemas a la hora de arrancar y se ha puesto lenta, la verdad es que ya ha cumplido su vida útil y estamos por remplazarla”.</w:t>
+      </w:r>
+    </w:p>
+    <w:p>
+      <w:pPr>
+        <w:spacing w:line="360" w:lineRule="auto"/>
+        <w:ind w:firstLine="708"/>
+        <w:jc w:val="both"/>
+        <w:rPr>
+          <w:rFonts w:ascii="Arial" w:hAnsi="Arial" w:cs="Arial"/>
+          <w:sz w:val="24"/>
+          <w:szCs w:val="24"/>
+        </w:rPr>
+      </w:pPr>
+      <w:r>
+        <w:rPr>
+          <w:rFonts w:ascii="Arial" w:hAnsi="Arial" w:cs="Arial"/>
+          <w:sz w:val="24"/>
+          <w:szCs w:val="24"/>
+        </w:rPr>
+        <w:t>La presente, revela la mala condición de los equipos computarizados de la empresa, así como la concientización de la necesidad de remplazar dichos equipos  para lograr un mejor desempeño y productividad.</w:t>
       </w:r>
     </w:p>
     <w:p>
@@ -4926,33 +4991,15 @@
           <w:sz w:val="24"/>
           <w:szCs w:val="24"/>
         </w:rPr>
-        <w:t>¿Qué se aspira obtener con la ejecución del proyecto?</w:t>
-      </w:r>
-    </w:p>
-    <w:p>
-      <w:pPr>
-        <w:pStyle w:val="Prrafodelista"/>
-        <w:numPr>
-          <w:ilvl w:val="0"/>
-          <w:numId w:val="2"/>
-        </w:numPr>
-        <w:spacing w:line="360" w:lineRule="auto"/>
-        <w:jc w:val="both"/>
-        <w:rPr>
-          <w:rFonts w:ascii="Arial" w:hAnsi="Arial" w:cs="Arial"/>
-          <w:b/>
-          <w:sz w:val="24"/>
-          <w:szCs w:val="24"/>
-        </w:rPr>
-      </w:pPr>
-      <w:r>
-        <w:rPr>
-          <w:rFonts w:ascii="Arial" w:hAnsi="Arial" w:cs="Arial"/>
-          <w:b/>
-          <w:sz w:val="24"/>
-          <w:szCs w:val="24"/>
-        </w:rPr>
-        <w:t>Análisis y Presentación de la Información.</w:t>
+        <w:t>¿Cómo m</w:t>
+      </w:r>
+      <w:r>
+        <w:rPr>
+          <w:rFonts w:ascii="Arial" w:hAnsi="Arial" w:cs="Arial"/>
+          <w:sz w:val="24"/>
+          <w:szCs w:val="24"/>
+        </w:rPr>
+        <w:t>antendrían en línea el nuevo sistema?</w:t>
       </w:r>
     </w:p>
     <w:p>
@@ -4972,55 +5019,76 @@
           <w:sz w:val="24"/>
           <w:szCs w:val="24"/>
         </w:rPr>
-        <w:t>A continuación se presentan los resultados obtenidos con la aplicación de la</w:t>
-      </w:r>
-      <w:r>
-        <w:rPr>
-          <w:rFonts w:ascii="Arial" w:hAnsi="Arial" w:cs="Arial"/>
-          <w:sz w:val="24"/>
-          <w:szCs w:val="24"/>
-        </w:rPr>
-        <w:t xml:space="preserve"> técnica de</w:t>
-      </w:r>
-      <w:r>
-        <w:rPr>
-          <w:rFonts w:ascii="Arial" w:hAnsi="Arial" w:cs="Arial"/>
-          <w:sz w:val="24"/>
-          <w:szCs w:val="24"/>
-        </w:rPr>
-        <w:t xml:space="preserve"> entrevis</w:t>
-      </w:r>
-      <w:r>
-        <w:rPr>
-          <w:rFonts w:ascii="Arial" w:hAnsi="Arial" w:cs="Arial"/>
-          <w:sz w:val="24"/>
-          <w:szCs w:val="24"/>
-        </w:rPr>
-        <w:t>ta al gerente de la empresa “Re</w:t>
-      </w:r>
-      <w:r>
-        <w:rPr>
-          <w:rFonts w:ascii="Arial" w:hAnsi="Arial" w:cs="Arial"/>
-          <w:sz w:val="24"/>
-          <w:szCs w:val="24"/>
-        </w:rPr>
-        <w:t>presentaciones Jemaro.C.A”, tras pasar por un proceso de análisis</w:t>
-      </w:r>
-      <w:r>
-        <w:rPr>
-          <w:rFonts w:ascii="Arial" w:hAnsi="Arial" w:cs="Arial"/>
-          <w:sz w:val="24"/>
-          <w:szCs w:val="24"/>
-        </w:rPr>
-        <w:t>, que refleja de</w:t>
-      </w:r>
-      <w:r>
-        <w:rPr>
-          <w:rFonts w:ascii="Arial" w:hAnsi="Arial" w:cs="Arial"/>
-          <w:sz w:val="24"/>
-          <w:szCs w:val="24"/>
-        </w:rPr>
-        <w:t xml:space="preserve"> forma clara la problemática que allí se encuentra presente.</w:t>
+        <w:lastRenderedPageBreak/>
+        <w:t>“Probablemente se utilizaría el hosting para no tener que dejar una computadora siempre prendida, pero sería cuestión de consultar el precio del servicio”</w:t>
+      </w:r>
+      <w:r>
+        <w:rPr>
+          <w:rFonts w:ascii="Arial" w:hAnsi="Arial" w:cs="Arial"/>
+          <w:sz w:val="24"/>
+          <w:szCs w:val="24"/>
+        </w:rPr>
+        <w:t>.</w:t>
+      </w:r>
+    </w:p>
+    <w:p>
+      <w:pPr>
+        <w:spacing w:line="360" w:lineRule="auto"/>
+        <w:ind w:firstLine="708"/>
+        <w:jc w:val="both"/>
+        <w:rPr>
+          <w:rFonts w:ascii="Arial" w:hAnsi="Arial" w:cs="Arial"/>
+          <w:sz w:val="24"/>
+          <w:szCs w:val="24"/>
+        </w:rPr>
+      </w:pPr>
+      <w:r>
+        <w:rPr>
+          <w:rFonts w:ascii="Arial" w:hAnsi="Arial" w:cs="Arial"/>
+          <w:sz w:val="24"/>
+          <w:szCs w:val="24"/>
+        </w:rPr>
+        <w:t>La implementación de un sistema web</w:t>
+      </w:r>
+      <w:r>
+        <w:rPr>
+          <w:rFonts w:ascii="Arial" w:hAnsi="Arial" w:cs="Arial"/>
+          <w:sz w:val="24"/>
+          <w:szCs w:val="24"/>
+        </w:rPr>
+        <w:t>,</w:t>
+      </w:r>
+      <w:r>
+        <w:rPr>
+          <w:rFonts w:ascii="Arial" w:hAnsi="Arial" w:cs="Arial"/>
+          <w:sz w:val="24"/>
+          <w:szCs w:val="24"/>
+        </w:rPr>
+        <w:t xml:space="preserve"> disponible las veinticuatro (24) horas del </w:t>
+      </w:r>
+      <w:r>
+        <w:rPr>
+          <w:rFonts w:ascii="Arial" w:hAnsi="Arial" w:cs="Arial"/>
+          <w:sz w:val="24"/>
+          <w:szCs w:val="24"/>
+        </w:rPr>
+        <w:t>día,</w:t>
+      </w:r>
+      <w:r>
+        <w:rPr>
+          <w:rFonts w:ascii="Arial" w:hAnsi="Arial" w:cs="Arial"/>
+          <w:sz w:val="24"/>
+          <w:szCs w:val="24"/>
+        </w:rPr>
+        <w:t xml:space="preserve"> los siete (07) días a la semana </w:t>
+      </w:r>
+      <w:r>
+        <w:rPr>
+          <w:rFonts w:ascii="Arial" w:hAnsi="Arial" w:cs="Arial"/>
+          <w:sz w:val="24"/>
+          <w:szCs w:val="24"/>
+        </w:rPr>
+        <w:t>requiere de una plataforma física que opere de igual forma. Se puede apreciar que el gerente de empresa está consciente de  costes que incluye la implementación del sistema propuesto y que realizaran un estudio para determinar la forma más adecuada de hospedar el sistema web para la empresa.</w:t>
       </w:r>
     </w:p>
     <w:p>
@@ -5044,7 +5112,15 @@
           <w:sz w:val="24"/>
           <w:szCs w:val="24"/>
         </w:rPr>
-        <w:t>¿El sistema actual cumple con las expectativas de la empresa?</w:t>
+        <w:t>¿Estarían</w:t>
+      </w:r>
+      <w:r>
+        <w:rPr>
+          <w:rFonts w:ascii="Arial" w:hAnsi="Arial" w:cs="Arial"/>
+          <w:sz w:val="24"/>
+          <w:szCs w:val="24"/>
+        </w:rPr>
+        <w:t xml:space="preserve"> dispuestos a financiar la ejecución del proyecto?</w:t>
       </w:r>
     </w:p>
     <w:p>
@@ -5064,15 +5140,23 @@
           <w:sz w:val="24"/>
           <w:szCs w:val="24"/>
         </w:rPr>
-        <w:t>“No para nada, tiene muchas deficiencias; no permite poner precios mayores a 9.999 bs, es complicado realizar una factura personalizada, hace falta guías  de referencia con los códigos de los productos para poder facturar, el inventario no se sincroniza en tiempo real y no permite una descripción clara del producto</w:t>
-      </w:r>
-      <w:r>
-        <w:rPr>
-          <w:rFonts w:ascii="Arial" w:hAnsi="Arial" w:cs="Arial"/>
-          <w:sz w:val="24"/>
-          <w:szCs w:val="24"/>
-        </w:rPr>
-        <w:t>”</w:t>
+        <w:t>“</w:t>
+      </w:r>
+      <w:r>
+        <w:rPr>
+          <w:rFonts w:ascii="Arial" w:hAnsi="Arial" w:cs="Arial"/>
+          <w:sz w:val="24"/>
+          <w:szCs w:val="24"/>
+        </w:rPr>
+        <w:t>Si, siempre y cuando no se salga</w:t>
+      </w:r>
+      <w:r>
+        <w:rPr>
+          <w:rFonts w:ascii="Arial" w:hAnsi="Arial" w:cs="Arial"/>
+          <w:sz w:val="24"/>
+          <w:szCs w:val="24"/>
+        </w:rPr>
+        <w:t xml:space="preserve"> de nuestro presupuesto”</w:t>
       </w:r>
       <w:r>
         <w:rPr>
@@ -5100,23 +5184,7 @@
           <w:sz w:val="24"/>
           <w:szCs w:val="24"/>
         </w:rPr>
-        <w:t xml:space="preserve">Se puede </w:t>
-      </w:r>
-      <w:r>
-        <w:rPr>
-          <w:rFonts w:ascii="Arial" w:hAnsi="Arial" w:cs="Arial"/>
-          <w:sz w:val="24"/>
-          <w:szCs w:val="24"/>
-        </w:rPr>
-        <w:t>apreciar que existe descontento con el sistema actual de la empresa</w:t>
-      </w:r>
-      <w:r>
-        <w:rPr>
-          <w:rFonts w:ascii="Arial" w:hAnsi="Arial" w:cs="Arial"/>
-          <w:sz w:val="24"/>
-          <w:szCs w:val="24"/>
-        </w:rPr>
-        <w:t>, debido a que este presenta una serie de deficiencias que obstaculiza la fluidez y correcto funcionamiento de los procesos realizados dentro de la empresa.</w:t>
+        <w:t>La carencia de recursos económicos es un limitante para la realización de todo proyecto, este aspecto no será un problema para la realización del proyecto planteado, ya que se puede apreciar la disposición de la empresa a financiar los costes de desarrollo e implementación del mismo.</w:t>
       </w:r>
     </w:p>
     <w:p>
@@ -5140,8 +5208,7 @@
           <w:sz w:val="24"/>
           <w:szCs w:val="24"/>
         </w:rPr>
-        <w:lastRenderedPageBreak/>
-        <w:t>¿Ha presentado problemas técnicos?</w:t>
+        <w:t>¿Qué le ha atraído más del proyecto?</w:t>
       </w:r>
     </w:p>
     <w:p>
@@ -5161,7 +5228,47 @@
           <w:sz w:val="24"/>
           <w:szCs w:val="24"/>
         </w:rPr>
-        <w:t>“¡si y unos cuantos!  Se duplican los últimos códigos, se ponen algunos stock de productos en negativo, lanza errores en la sincronización de los productos y frecuentemente es necesario asesoría para solucionar errores”.</w:t>
+        <w:t>“Lo que m</w:t>
+      </w:r>
+      <w:r>
+        <w:rPr>
+          <w:rFonts w:ascii="Arial" w:hAnsi="Arial" w:cs="Arial"/>
+          <w:sz w:val="24"/>
+          <w:szCs w:val="24"/>
+        </w:rPr>
+        <w:t>ás nos ha llamado la atención en</w:t>
+      </w:r>
+      <w:r>
+        <w:rPr>
+          <w:rFonts w:ascii="Arial" w:hAnsi="Arial" w:cs="Arial"/>
+          <w:sz w:val="24"/>
+          <w:szCs w:val="24"/>
+        </w:rPr>
+        <w:t xml:space="preserve"> la propuesta de la tienda en línea, </w:t>
+      </w:r>
+      <w:r>
+        <w:rPr>
+          <w:rFonts w:ascii="Arial" w:hAnsi="Arial" w:cs="Arial"/>
+          <w:sz w:val="24"/>
+          <w:szCs w:val="24"/>
+        </w:rPr>
+        <w:t>es que podríam</w:t>
+      </w:r>
+      <w:r>
+        <w:rPr>
+          <w:rFonts w:ascii="Arial" w:hAnsi="Arial" w:cs="Arial"/>
+          <w:sz w:val="24"/>
+          <w:szCs w:val="24"/>
+        </w:rPr>
+        <w:t>os</w:t>
+      </w:r>
+      <w:r>
+        <w:rPr>
+          <w:rFonts w:ascii="Arial" w:hAnsi="Arial" w:cs="Arial"/>
+          <w:sz w:val="24"/>
+          <w:szCs w:val="24"/>
+        </w:rPr>
+        <w:t xml:space="preserve"> aumentar las ventas que han decaído últimamente a raíz de la crisis económica“.</w:t>
       </w:r>
     </w:p>
     <w:p>
@@ -5181,31 +5288,47 @@
           <w:sz w:val="24"/>
           <w:szCs w:val="24"/>
         </w:rPr>
-        <w:t xml:space="preserve">La estabilidad y fiabilidad es un aspecto crucial en todo sistema de información, </w:t>
-      </w:r>
-      <w:r>
-        <w:rPr>
-          <w:rFonts w:ascii="Arial" w:hAnsi="Arial" w:cs="Arial"/>
-          <w:sz w:val="24"/>
-          <w:szCs w:val="24"/>
-        </w:rPr>
-        <w:t xml:space="preserve">aquí se evidencia </w:t>
-      </w:r>
-      <w:r>
-        <w:rPr>
-          <w:rFonts w:ascii="Arial" w:hAnsi="Arial" w:cs="Arial"/>
-          <w:sz w:val="24"/>
-          <w:szCs w:val="24"/>
-        </w:rPr>
-        <w:t>que son muchos los errores que presenta el sistema “Aclas Manager”</w:t>
-      </w:r>
-      <w:r>
-        <w:rPr>
-          <w:rFonts w:ascii="Arial" w:hAnsi="Arial" w:cs="Arial"/>
-          <w:sz w:val="24"/>
-          <w:szCs w:val="24"/>
-        </w:rPr>
-        <w:t>, esto lo convierte en un sistema inestable y poco fiable para desempeñar  un papel de vital importancia, como lo es, el control del inventario y facturación</w:t>
+        <w:t>Podemos apreciar como el interés</w:t>
+      </w:r>
+      <w:r>
+        <w:rPr>
+          <w:rFonts w:ascii="Arial" w:hAnsi="Arial" w:cs="Arial"/>
+          <w:sz w:val="24"/>
+          <w:szCs w:val="24"/>
+        </w:rPr>
+        <w:t xml:space="preserve"> de la empresa</w:t>
+      </w:r>
+      <w:r>
+        <w:rPr>
+          <w:rFonts w:ascii="Arial" w:hAnsi="Arial" w:cs="Arial"/>
+          <w:sz w:val="24"/>
+          <w:szCs w:val="24"/>
+        </w:rPr>
+        <w:t xml:space="preserve"> </w:t>
+      </w:r>
+      <w:r>
+        <w:rPr>
+          <w:rFonts w:ascii="Arial" w:hAnsi="Arial" w:cs="Arial"/>
+          <w:sz w:val="24"/>
+          <w:szCs w:val="24"/>
+        </w:rPr>
+        <w:t xml:space="preserve">en la realización del </w:t>
+      </w:r>
+      <w:r>
+        <w:rPr>
+          <w:rFonts w:ascii="Arial" w:hAnsi="Arial" w:cs="Arial"/>
+          <w:sz w:val="24"/>
+          <w:szCs w:val="24"/>
+        </w:rPr>
+        <w:t>proyecto hace énfasis en la</w:t>
+      </w:r>
+      <w:r>
+        <w:rPr>
+          <w:rFonts w:ascii="Arial" w:hAnsi="Arial" w:cs="Arial"/>
+          <w:sz w:val="24"/>
+          <w:szCs w:val="24"/>
+        </w:rPr>
+        <w:t xml:space="preserve"> ampliación de su mercado e ingresos generados</w:t>
       </w:r>
       <w:r>
         <w:rPr>
@@ -5237,7 +5360,7 @@
           <w:sz w:val="24"/>
           <w:szCs w:val="24"/>
         </w:rPr>
-        <w:t>¿Qué le cambiaria al sistema?</w:t>
+        <w:t>¿Qué se aspira obtener con la ejecución del proyecto?</w:t>
       </w:r>
     </w:p>
     <w:p>
@@ -5257,994 +5380,101 @@
           <w:sz w:val="24"/>
           <w:szCs w:val="24"/>
         </w:rPr>
-        <w:t>“Lo primero que le cambiaría seria que se sincronizara automáticamente para no tener que estar moviendo la maquina del mostrador a la oficina para su sincronización, luego mejoraría el sistemas de búsqueda de los productos el cual es una tortura”.</w:t>
-      </w:r>
-    </w:p>
-    <w:p>
-      <w:pPr>
-        <w:spacing w:line="360" w:lineRule="auto"/>
-        <w:ind w:firstLine="708"/>
-        <w:jc w:val="both"/>
-        <w:rPr>
-          <w:rFonts w:ascii="Arial" w:hAnsi="Arial" w:cs="Arial"/>
-          <w:sz w:val="24"/>
-          <w:szCs w:val="24"/>
-        </w:rPr>
-      </w:pPr>
-      <w:r>
-        <w:rPr>
-          <w:rFonts w:ascii="Arial" w:hAnsi="Arial" w:cs="Arial"/>
-          <w:sz w:val="24"/>
-          <w:szCs w:val="24"/>
-        </w:rPr>
-        <w:t>En la presente se aprecia el deseo de un sistema que permita llevar el control en tiempo real de la empresa, el cual es fundamental, ya que en el ambiente comercial un retraso de información puede desencadenar en la pérdida de clientes potenciales y sus consecuentes ganancias.</w:t>
-      </w:r>
-    </w:p>
-    <w:p>
-      <w:pPr>
-        <w:pStyle w:val="Prrafodelista"/>
-        <w:numPr>
-          <w:ilvl w:val="0"/>
-          <w:numId w:val="17"/>
-        </w:numPr>
-        <w:spacing w:line="360" w:lineRule="auto"/>
-        <w:jc w:val="both"/>
-        <w:rPr>
-          <w:rFonts w:ascii="Arial" w:hAnsi="Arial" w:cs="Arial"/>
-          <w:sz w:val="24"/>
-          <w:szCs w:val="24"/>
-        </w:rPr>
-      </w:pPr>
-      <w:r>
-        <w:rPr>
-          <w:rFonts w:ascii="Arial" w:hAnsi="Arial" w:cs="Arial"/>
-          <w:sz w:val="24"/>
-          <w:szCs w:val="24"/>
-        </w:rPr>
-        <w:t>¿Qué característica le gustaría que se implementara en el sistema?</w:t>
-      </w:r>
-    </w:p>
-    <w:p>
-      <w:pPr>
-        <w:spacing w:line="360" w:lineRule="auto"/>
-        <w:ind w:firstLine="708"/>
-        <w:jc w:val="both"/>
-        <w:rPr>
-          <w:rFonts w:ascii="Arial" w:hAnsi="Arial" w:cs="Arial"/>
-          <w:sz w:val="24"/>
-          <w:szCs w:val="24"/>
-        </w:rPr>
-      </w:pPr>
-      <w:r>
-        <w:rPr>
-          <w:rFonts w:ascii="Arial" w:hAnsi="Arial" w:cs="Arial"/>
-          <w:sz w:val="24"/>
-          <w:szCs w:val="24"/>
-        </w:rPr>
-        <w:t>“Lo que más nos gustaría seria poder llevar el control de los clientes y la ubicación de los productos en el almacén”.</w:t>
-      </w:r>
-    </w:p>
-    <w:p>
-      <w:pPr>
-        <w:spacing w:line="360" w:lineRule="auto"/>
-        <w:jc w:val="both"/>
-        <w:rPr>
-          <w:rFonts w:ascii="Arial" w:hAnsi="Arial" w:cs="Arial"/>
-          <w:sz w:val="24"/>
-          <w:szCs w:val="24"/>
-        </w:rPr>
-      </w:pPr>
-      <w:r>
-        <w:rPr>
-          <w:rFonts w:ascii="Arial" w:hAnsi="Arial" w:cs="Arial"/>
-          <w:sz w:val="24"/>
-          <w:szCs w:val="24"/>
-        </w:rPr>
+        <w:t>“Aspiramos</w:t>
+      </w:r>
+      <w:r>
+        <w:rPr>
+          <w:rFonts w:ascii="Arial" w:hAnsi="Arial" w:cs="Arial"/>
+          <w:sz w:val="24"/>
+          <w:szCs w:val="24"/>
+        </w:rPr>
+        <w:t xml:space="preserve"> o</w:t>
+      </w:r>
+      <w:r>
+        <w:rPr>
+          <w:rFonts w:ascii="Arial" w:hAnsi="Arial" w:cs="Arial"/>
+          <w:sz w:val="24"/>
+          <w:szCs w:val="24"/>
+        </w:rPr>
+        <w:t>btener un sistema que  permita</w:t>
+      </w:r>
+      <w:r>
+        <w:rPr>
+          <w:rFonts w:ascii="Arial" w:hAnsi="Arial" w:cs="Arial"/>
+          <w:sz w:val="24"/>
+          <w:szCs w:val="24"/>
+        </w:rPr>
+        <w:t xml:space="preserve"> vender productos</w:t>
+      </w:r>
+      <w:r>
+        <w:rPr>
+          <w:rFonts w:ascii="Arial" w:hAnsi="Arial" w:cs="Arial"/>
+          <w:sz w:val="24"/>
+          <w:szCs w:val="24"/>
+        </w:rPr>
+        <w:t xml:space="preserve"> a través de internet</w:t>
+      </w:r>
+      <w:r>
+        <w:rPr>
+          <w:rFonts w:ascii="Arial" w:hAnsi="Arial" w:cs="Arial"/>
+          <w:sz w:val="24"/>
+          <w:szCs w:val="24"/>
+        </w:rPr>
+        <w:t>”</w:t>
+      </w:r>
+    </w:p>
+    <w:p>
+      <w:pPr>
+        <w:spacing w:line="360" w:lineRule="auto"/>
+        <w:jc w:val="both"/>
+        <w:rPr>
+          <w:rFonts w:ascii="Arial" w:hAnsi="Arial" w:cs="Arial"/>
+          <w:sz w:val="24"/>
+          <w:szCs w:val="24"/>
+        </w:rPr>
+      </w:pPr>
+      <w:r>
+        <w:rPr>
+          <w:rFonts w:ascii="Arial" w:hAnsi="Arial" w:cs="Arial"/>
+          <w:sz w:val="24"/>
+          <w:szCs w:val="24"/>
+        </w:rPr>
+        <w:lastRenderedPageBreak/>
         <w:tab/>
-      </w:r>
-      <w:r>
-        <w:rPr>
-          <w:rFonts w:ascii="Arial" w:hAnsi="Arial" w:cs="Arial"/>
-          <w:sz w:val="24"/>
-          <w:szCs w:val="24"/>
-        </w:rPr>
-        <w:t xml:space="preserve">Se </w:t>
-      </w:r>
-      <w:r>
-        <w:rPr>
-          <w:rFonts w:ascii="Arial" w:hAnsi="Arial" w:cs="Arial"/>
-          <w:sz w:val="24"/>
-          <w:szCs w:val="24"/>
-        </w:rPr>
-        <w:t>puede observa el interés  por m</w:t>
-      </w:r>
-      <w:r>
-        <w:rPr>
-          <w:rFonts w:ascii="Arial" w:hAnsi="Arial" w:cs="Arial"/>
-          <w:sz w:val="24"/>
-          <w:szCs w:val="24"/>
-        </w:rPr>
-        <w:t>antener un registro de los clientes</w:t>
-      </w:r>
-      <w:r>
-        <w:rPr>
-          <w:rFonts w:ascii="Arial" w:hAnsi="Arial" w:cs="Arial"/>
-          <w:sz w:val="24"/>
-          <w:szCs w:val="24"/>
-        </w:rPr>
-        <w:t xml:space="preserve"> de la empresa, aspecto que repercute positivamente en la misma, abriendo</w:t>
-      </w:r>
-      <w:r>
-        <w:rPr>
-          <w:rFonts w:ascii="Arial" w:hAnsi="Arial" w:cs="Arial"/>
-          <w:sz w:val="24"/>
-          <w:szCs w:val="24"/>
-        </w:rPr>
-        <w:t xml:space="preserve"> camino a un nuevo mundo de posibi</w:t>
-      </w:r>
-      <w:r>
-        <w:rPr>
-          <w:rFonts w:ascii="Arial" w:hAnsi="Arial" w:cs="Arial"/>
-          <w:sz w:val="24"/>
-          <w:szCs w:val="24"/>
-        </w:rPr>
-        <w:t>lidades, permitiendo mejorar</w:t>
-      </w:r>
-      <w:r>
-        <w:rPr>
-          <w:rFonts w:ascii="Arial" w:hAnsi="Arial" w:cs="Arial"/>
-          <w:sz w:val="24"/>
-          <w:szCs w:val="24"/>
-        </w:rPr>
-        <w:t xml:space="preserve"> </w:t>
-      </w:r>
-      <w:r>
-        <w:rPr>
-          <w:rFonts w:ascii="Arial" w:hAnsi="Arial" w:cs="Arial"/>
-          <w:sz w:val="24"/>
-          <w:szCs w:val="24"/>
-        </w:rPr>
-        <w:t xml:space="preserve">la calidad </w:t>
-      </w:r>
-      <w:r>
-        <w:rPr>
-          <w:rFonts w:ascii="Arial" w:hAnsi="Arial" w:cs="Arial"/>
-          <w:sz w:val="24"/>
-          <w:szCs w:val="24"/>
-        </w:rPr>
-        <w:lastRenderedPageBreak/>
-        <w:t>de los</w:t>
-      </w:r>
-      <w:r>
-        <w:rPr>
-          <w:rFonts w:ascii="Arial" w:hAnsi="Arial" w:cs="Arial"/>
-          <w:sz w:val="24"/>
-          <w:szCs w:val="24"/>
-        </w:rPr>
-        <w:t xml:space="preserve"> servicio</w:t>
-      </w:r>
-      <w:r>
-        <w:rPr>
-          <w:rFonts w:ascii="Arial" w:hAnsi="Arial" w:cs="Arial"/>
-          <w:sz w:val="24"/>
-          <w:szCs w:val="24"/>
-        </w:rPr>
-        <w:t>s, ofrecer</w:t>
-      </w:r>
-      <w:r>
-        <w:rPr>
-          <w:rFonts w:ascii="Arial" w:hAnsi="Arial" w:cs="Arial"/>
-          <w:sz w:val="24"/>
-          <w:szCs w:val="24"/>
-        </w:rPr>
-        <w:t xml:space="preserve"> atención personalizada </w:t>
-      </w:r>
-      <w:r>
-        <w:rPr>
-          <w:rFonts w:ascii="Arial" w:hAnsi="Arial" w:cs="Arial"/>
-          <w:sz w:val="24"/>
-          <w:szCs w:val="24"/>
-        </w:rPr>
-        <w:t>y</w:t>
-      </w:r>
-      <w:r>
-        <w:rPr>
-          <w:rFonts w:ascii="Arial" w:hAnsi="Arial" w:cs="Arial"/>
-          <w:sz w:val="24"/>
-          <w:szCs w:val="24"/>
-        </w:rPr>
-        <w:t xml:space="preserve"> ofertas de productos de acuerdo con los hábitos de compra del cliente.</w:t>
-      </w:r>
-    </w:p>
-    <w:p>
-      <w:pPr>
-        <w:pStyle w:val="Prrafodelista"/>
-        <w:numPr>
-          <w:ilvl w:val="0"/>
-          <w:numId w:val="17"/>
-        </w:numPr>
-        <w:spacing w:line="360" w:lineRule="auto"/>
-        <w:jc w:val="both"/>
-        <w:rPr>
-          <w:rFonts w:ascii="Arial" w:hAnsi="Arial" w:cs="Arial"/>
-          <w:sz w:val="24"/>
-          <w:szCs w:val="24"/>
-        </w:rPr>
-      </w:pPr>
-      <w:r>
-        <w:rPr>
-          <w:rFonts w:ascii="Arial" w:hAnsi="Arial" w:cs="Arial"/>
-          <w:sz w:val="24"/>
-          <w:szCs w:val="24"/>
-        </w:rPr>
-        <w:t>¿Siente que el sistema ha repercutido negativamente en el desempeño laboral?</w:t>
-      </w:r>
-    </w:p>
-    <w:p>
-      <w:pPr>
-        <w:spacing w:line="360" w:lineRule="auto"/>
-        <w:ind w:firstLine="708"/>
-        <w:jc w:val="both"/>
-        <w:rPr>
-          <w:rFonts w:ascii="Arial" w:hAnsi="Arial" w:cs="Arial"/>
-          <w:sz w:val="24"/>
-          <w:szCs w:val="24"/>
-        </w:rPr>
-      </w:pPr>
-      <w:r>
-        <w:rPr>
-          <w:rFonts w:ascii="Arial" w:hAnsi="Arial" w:cs="Arial"/>
-          <w:sz w:val="24"/>
-          <w:szCs w:val="24"/>
-        </w:rPr>
-        <w:t>“Si, hace más lento</w:t>
-      </w:r>
-      <w:r>
-        <w:rPr>
-          <w:rFonts w:ascii="Arial" w:hAnsi="Arial" w:cs="Arial"/>
-          <w:sz w:val="24"/>
-          <w:szCs w:val="24"/>
-        </w:rPr>
-        <w:t xml:space="preserve"> el proceso de atender un cliente, en varias ocasiones se ha tenido que realizar listas de los productos para poder encontrar su código más rápidamente, se tiene que eliminar códigos repetidos manualmente, se pierde mucho tiempo cuando lanza errores y cuando se realiza la sincronización de los productos”.</w:t>
-      </w:r>
-    </w:p>
-    <w:p>
-      <w:pPr>
-        <w:spacing w:line="360" w:lineRule="auto"/>
-        <w:ind w:firstLine="708"/>
-        <w:jc w:val="both"/>
-        <w:rPr>
-          <w:rFonts w:ascii="Arial" w:hAnsi="Arial" w:cs="Arial"/>
-          <w:sz w:val="24"/>
-          <w:szCs w:val="24"/>
-        </w:rPr>
-      </w:pPr>
-      <w:r>
-        <w:rPr>
-          <w:rFonts w:ascii="Arial" w:hAnsi="Arial" w:cs="Arial"/>
-          <w:sz w:val="24"/>
-          <w:szCs w:val="24"/>
-        </w:rPr>
-        <w:t xml:space="preserve">Se aprecia que los trabajadores de la empresa sienten que su desempeño laboral se ha visto afectado por </w:t>
-      </w:r>
-      <w:r>
-        <w:rPr>
-          <w:rFonts w:ascii="Arial" w:hAnsi="Arial" w:cs="Arial"/>
-          <w:sz w:val="24"/>
-          <w:szCs w:val="24"/>
-        </w:rPr>
-        <w:t>las deficiencias que presenta el</w:t>
-      </w:r>
-      <w:r>
-        <w:rPr>
-          <w:rFonts w:ascii="Arial" w:hAnsi="Arial" w:cs="Arial"/>
-          <w:sz w:val="24"/>
-          <w:szCs w:val="24"/>
-        </w:rPr>
-        <w:t xml:space="preserve"> sistema actual, </w:t>
-      </w:r>
-      <w:r>
-        <w:rPr>
-          <w:rFonts w:ascii="Arial" w:hAnsi="Arial" w:cs="Arial"/>
-          <w:sz w:val="24"/>
-          <w:szCs w:val="24"/>
-        </w:rPr>
-        <w:t>acarreando descontento tanto por parte de los clientes como por los mismos.</w:t>
-      </w:r>
-    </w:p>
-    <w:p>
-      <w:pPr>
-        <w:pStyle w:val="Prrafodelista"/>
-        <w:numPr>
-          <w:ilvl w:val="0"/>
-          <w:numId w:val="17"/>
-        </w:numPr>
-        <w:spacing w:line="360" w:lineRule="auto"/>
-        <w:jc w:val="both"/>
-        <w:rPr>
-          <w:rFonts w:ascii="Arial" w:hAnsi="Arial" w:cs="Arial"/>
-          <w:sz w:val="24"/>
-          <w:szCs w:val="24"/>
-        </w:rPr>
-      </w:pPr>
-      <w:r>
-        <w:rPr>
-          <w:rFonts w:ascii="Arial" w:hAnsi="Arial" w:cs="Arial"/>
-          <w:sz w:val="24"/>
-          <w:szCs w:val="24"/>
-        </w:rPr>
-        <w:t>¿Posee la empresa una página web?</w:t>
-      </w:r>
-    </w:p>
-    <w:p>
-      <w:pPr>
-        <w:spacing w:line="360" w:lineRule="auto"/>
-        <w:ind w:firstLine="708"/>
-        <w:jc w:val="both"/>
-        <w:rPr>
-          <w:rFonts w:ascii="Arial" w:hAnsi="Arial" w:cs="Arial"/>
-          <w:sz w:val="24"/>
-          <w:szCs w:val="24"/>
-        </w:rPr>
-      </w:pPr>
-      <w:r>
-        <w:rPr>
-          <w:rFonts w:ascii="Arial" w:hAnsi="Arial" w:cs="Arial"/>
-          <w:sz w:val="24"/>
-          <w:szCs w:val="24"/>
-        </w:rPr>
-        <w:t>“No, nunca ha tenido una página web y la verdad sería muy bueno tener una”.</w:t>
-      </w:r>
-    </w:p>
-    <w:p>
-      <w:pPr>
-        <w:spacing w:line="360" w:lineRule="auto"/>
-        <w:ind w:firstLine="708"/>
-        <w:jc w:val="both"/>
-        <w:rPr>
-          <w:rFonts w:ascii="Arial" w:hAnsi="Arial" w:cs="Arial"/>
-          <w:sz w:val="24"/>
-          <w:szCs w:val="24"/>
-        </w:rPr>
-      </w:pPr>
-      <w:r>
-        <w:rPr>
-          <w:rFonts w:ascii="Arial" w:hAnsi="Arial" w:cs="Arial"/>
-          <w:sz w:val="24"/>
-          <w:szCs w:val="24"/>
-        </w:rPr>
-        <w:t>A pesar de que la empresa nunca ha tenido una página web, se aprecia que ha existido el interés por la implementación de una, para darse a conocer y  promocionar sus productos atreves de internet.</w:t>
-      </w:r>
-    </w:p>
-    <w:p>
-      <w:pPr>
-        <w:pStyle w:val="Prrafodelista"/>
-        <w:numPr>
-          <w:ilvl w:val="0"/>
-          <w:numId w:val="17"/>
-        </w:numPr>
-        <w:spacing w:line="360" w:lineRule="auto"/>
-        <w:jc w:val="both"/>
-        <w:rPr>
-          <w:rFonts w:ascii="Arial" w:hAnsi="Arial" w:cs="Arial"/>
-          <w:sz w:val="24"/>
-          <w:szCs w:val="24"/>
-        </w:rPr>
-      </w:pPr>
-      <w:r>
-        <w:rPr>
-          <w:rFonts w:ascii="Arial" w:hAnsi="Arial" w:cs="Arial"/>
-          <w:sz w:val="24"/>
-          <w:szCs w:val="24"/>
-        </w:rPr>
-        <w:t>¿Han trabajado con la venta de productos en línea?</w:t>
-      </w:r>
-    </w:p>
-    <w:p>
-      <w:pPr>
-        <w:spacing w:line="360" w:lineRule="auto"/>
-        <w:ind w:firstLine="708"/>
-        <w:jc w:val="both"/>
-        <w:rPr>
-          <w:rFonts w:ascii="Arial" w:hAnsi="Arial" w:cs="Arial"/>
-          <w:sz w:val="24"/>
-          <w:szCs w:val="24"/>
-        </w:rPr>
-      </w:pPr>
-      <w:r>
-        <w:rPr>
-          <w:rFonts w:ascii="Arial" w:hAnsi="Arial" w:cs="Arial"/>
-          <w:sz w:val="24"/>
-          <w:szCs w:val="24"/>
-        </w:rPr>
-        <w:t xml:space="preserve">“No, pero desde que inicio la crisis económica se ha estado estudiando esa posibilidad para intentar amortizar la situación”. </w:t>
-      </w:r>
-    </w:p>
-    <w:p>
-      <w:pPr>
-        <w:spacing w:line="360" w:lineRule="auto"/>
-        <w:ind w:firstLine="708"/>
-        <w:jc w:val="both"/>
-        <w:rPr>
-          <w:rFonts w:ascii="Arial" w:hAnsi="Arial" w:cs="Arial"/>
-          <w:sz w:val="24"/>
-          <w:szCs w:val="24"/>
-        </w:rPr>
-      </w:pPr>
-      <w:r>
-        <w:rPr>
-          <w:rFonts w:ascii="Arial" w:hAnsi="Arial" w:cs="Arial"/>
-          <w:sz w:val="24"/>
-          <w:szCs w:val="24"/>
-        </w:rPr>
-        <w:t>La crisis económica por la que pasa el país hace a las empresas buscar alternativas y medios que permitan su subsistencia, “Representaciones Jemaro.C.A”</w:t>
-      </w:r>
-      <w:r>
-        <w:rPr>
-          <w:rFonts w:ascii="Arial" w:hAnsi="Arial" w:cs="Arial"/>
-          <w:sz w:val="24"/>
-          <w:szCs w:val="24"/>
-        </w:rPr>
-        <w:t xml:space="preserve"> no es la excepción. A través de la presente se aprecia el gran interés por parte de la empresa en la implementación de </w:t>
-      </w:r>
-      <w:r>
-        <w:rPr>
-          <w:rFonts w:ascii="Arial" w:hAnsi="Arial" w:cs="Arial"/>
-          <w:sz w:val="24"/>
-          <w:szCs w:val="24"/>
-        </w:rPr>
-        <w:lastRenderedPageBreak/>
-        <w:t>una plataforma E-Commerce que le permita vender productos a través de internet para así hacer frente a la grave crisis por la que atraviesa el país.</w:t>
-      </w:r>
-    </w:p>
-    <w:p>
-      <w:pPr>
-        <w:pStyle w:val="Prrafodelista"/>
-        <w:numPr>
-          <w:ilvl w:val="0"/>
-          <w:numId w:val="17"/>
-        </w:numPr>
-        <w:spacing w:line="360" w:lineRule="auto"/>
-        <w:jc w:val="both"/>
-        <w:rPr>
-          <w:rFonts w:ascii="Arial" w:hAnsi="Arial" w:cs="Arial"/>
-          <w:sz w:val="24"/>
-          <w:szCs w:val="24"/>
-        </w:rPr>
-      </w:pPr>
-      <w:r>
-        <w:rPr>
-          <w:rFonts w:ascii="Arial" w:hAnsi="Arial" w:cs="Arial"/>
-          <w:sz w:val="24"/>
-          <w:szCs w:val="24"/>
-        </w:rPr>
-        <w:t>¿Cuentan con computadoras? ¿en qué condiciones se encuentran?</w:t>
-      </w:r>
-    </w:p>
-    <w:p>
-      <w:pPr>
-        <w:spacing w:line="360" w:lineRule="auto"/>
-        <w:ind w:firstLine="708"/>
-        <w:jc w:val="both"/>
-        <w:rPr>
-          <w:rFonts w:ascii="Arial" w:hAnsi="Arial" w:cs="Arial"/>
-          <w:sz w:val="24"/>
-          <w:szCs w:val="24"/>
-        </w:rPr>
-      </w:pPr>
-      <w:r>
-        <w:rPr>
-          <w:rFonts w:ascii="Arial" w:hAnsi="Arial" w:cs="Arial"/>
-          <w:sz w:val="24"/>
-          <w:szCs w:val="24"/>
-        </w:rPr>
-        <w:t>“hay una computadora donde se maneja el Aclas Manager, pero ha estado dando problemas a la hora de arrancar y se ha puesto lenta, la verdad es que ya ha cumplido su vida útil y estamos por remplazarla”.</w:t>
-      </w:r>
-    </w:p>
-    <w:p>
-      <w:pPr>
-        <w:spacing w:line="360" w:lineRule="auto"/>
-        <w:ind w:firstLine="708"/>
-        <w:jc w:val="both"/>
-        <w:rPr>
-          <w:rFonts w:ascii="Arial" w:hAnsi="Arial" w:cs="Arial"/>
-          <w:sz w:val="24"/>
-          <w:szCs w:val="24"/>
-        </w:rPr>
-      </w:pPr>
-      <w:r>
-        <w:rPr>
-          <w:rFonts w:ascii="Arial" w:hAnsi="Arial" w:cs="Arial"/>
-          <w:sz w:val="24"/>
-          <w:szCs w:val="24"/>
-        </w:rPr>
-        <w:t>La presente, revela la mala condición de los equipos computarizados de la empresa, así como la concientización de la necesidad de remplazar dichos equipos  para lograr un mejor desempeño y productividad.</w:t>
-      </w:r>
-    </w:p>
-    <w:p>
-      <w:pPr>
-        <w:pStyle w:val="Prrafodelista"/>
-        <w:numPr>
-          <w:ilvl w:val="0"/>
-          <w:numId w:val="17"/>
-        </w:numPr>
-        <w:spacing w:line="360" w:lineRule="auto"/>
-        <w:jc w:val="both"/>
-        <w:rPr>
-          <w:rFonts w:ascii="Arial" w:hAnsi="Arial" w:cs="Arial"/>
-          <w:sz w:val="24"/>
-          <w:szCs w:val="24"/>
-        </w:rPr>
-      </w:pPr>
-      <w:r>
-        <w:rPr>
-          <w:rFonts w:ascii="Arial" w:hAnsi="Arial" w:cs="Arial"/>
-          <w:sz w:val="24"/>
-          <w:szCs w:val="24"/>
-        </w:rPr>
-        <w:t>¿Mantendrían en línea el nuevo sistema mediante hosting o atreves de un servidor propio?</w:t>
-      </w:r>
-    </w:p>
-    <w:p>
-      <w:pPr>
-        <w:spacing w:line="360" w:lineRule="auto"/>
-        <w:ind w:firstLine="708"/>
-        <w:jc w:val="both"/>
-        <w:rPr>
-          <w:rFonts w:ascii="Arial" w:hAnsi="Arial" w:cs="Arial"/>
-          <w:sz w:val="24"/>
-          <w:szCs w:val="24"/>
-        </w:rPr>
-      </w:pPr>
-      <w:r>
-        <w:rPr>
-          <w:rFonts w:ascii="Arial" w:hAnsi="Arial" w:cs="Arial"/>
-          <w:sz w:val="24"/>
-          <w:szCs w:val="24"/>
-        </w:rPr>
-        <w:t>“Probablemente se utilizaría el hosting para no tener que dejar una computadora siempre prendida, pero sería cuestión de consultar el precio del servicio”</w:t>
-      </w:r>
-      <w:r>
-        <w:rPr>
-          <w:rFonts w:ascii="Arial" w:hAnsi="Arial" w:cs="Arial"/>
-          <w:sz w:val="24"/>
-          <w:szCs w:val="24"/>
-        </w:rPr>
-        <w:t>.</w:t>
-      </w:r>
-    </w:p>
-    <w:p>
-      <w:pPr>
-        <w:spacing w:line="360" w:lineRule="auto"/>
-        <w:ind w:firstLine="708"/>
-        <w:jc w:val="both"/>
-        <w:rPr>
-          <w:rFonts w:ascii="Arial" w:hAnsi="Arial" w:cs="Arial"/>
-          <w:sz w:val="24"/>
-          <w:szCs w:val="24"/>
-        </w:rPr>
-      </w:pPr>
-      <w:r>
-        <w:rPr>
-          <w:rFonts w:ascii="Arial" w:hAnsi="Arial" w:cs="Arial"/>
-          <w:sz w:val="24"/>
-          <w:szCs w:val="24"/>
-        </w:rPr>
-        <w:t>La implementación de un sistema web</w:t>
-      </w:r>
-      <w:r>
-        <w:rPr>
-          <w:rFonts w:ascii="Arial" w:hAnsi="Arial" w:cs="Arial"/>
-          <w:sz w:val="24"/>
-          <w:szCs w:val="24"/>
-        </w:rPr>
-        <w:t>,</w:t>
-      </w:r>
-      <w:r>
-        <w:rPr>
-          <w:rFonts w:ascii="Arial" w:hAnsi="Arial" w:cs="Arial"/>
-          <w:sz w:val="24"/>
-          <w:szCs w:val="24"/>
-        </w:rPr>
-        <w:t xml:space="preserve"> disponible las veinticuatro (24) horas del </w:t>
-      </w:r>
-      <w:r>
-        <w:rPr>
-          <w:rFonts w:ascii="Arial" w:hAnsi="Arial" w:cs="Arial"/>
-          <w:sz w:val="24"/>
-          <w:szCs w:val="24"/>
-        </w:rPr>
-        <w:t>día,</w:t>
-      </w:r>
-      <w:r>
-        <w:rPr>
-          <w:rFonts w:ascii="Arial" w:hAnsi="Arial" w:cs="Arial"/>
-          <w:sz w:val="24"/>
-          <w:szCs w:val="24"/>
-        </w:rPr>
-        <w:t xml:space="preserve"> los siete (07) días a la semana </w:t>
-      </w:r>
-      <w:r>
-        <w:rPr>
-          <w:rFonts w:ascii="Arial" w:hAnsi="Arial" w:cs="Arial"/>
-          <w:sz w:val="24"/>
-          <w:szCs w:val="24"/>
-        </w:rPr>
-        <w:t>requiere de una plataforma física que opere de igual forma. Se puede apreciar que el gerente de empresa está consciente de  costes que incluye la implementación del sistema propuesto y que realizaran un estudio para determinar la forma más adecuada de hospedar el sistema web para la empresa.</w:t>
-      </w:r>
-    </w:p>
-    <w:p>
-      <w:pPr>
-        <w:pStyle w:val="Prrafodelista"/>
-        <w:numPr>
-          <w:ilvl w:val="0"/>
-          <w:numId w:val="17"/>
-        </w:numPr>
-        <w:spacing w:line="360" w:lineRule="auto"/>
-        <w:jc w:val="both"/>
-        <w:rPr>
-          <w:rFonts w:ascii="Arial" w:hAnsi="Arial" w:cs="Arial"/>
-          <w:sz w:val="24"/>
-          <w:szCs w:val="24"/>
-        </w:rPr>
-      </w:pPr>
-      <w:r>
-        <w:rPr>
-          <w:rFonts w:ascii="Arial" w:hAnsi="Arial" w:cs="Arial"/>
-          <w:sz w:val="24"/>
-          <w:szCs w:val="24"/>
-        </w:rPr>
-        <w:t>¿Están dispuestos a realizar la migración a un nuevo sistema?</w:t>
-      </w:r>
-    </w:p>
-    <w:p>
-      <w:pPr>
-        <w:spacing w:line="360" w:lineRule="auto"/>
-        <w:ind w:firstLine="708"/>
-        <w:jc w:val="both"/>
-        <w:rPr>
-          <w:rFonts w:ascii="Arial" w:hAnsi="Arial" w:cs="Arial"/>
-          <w:sz w:val="24"/>
-          <w:szCs w:val="24"/>
-        </w:rPr>
-      </w:pPr>
-      <w:r>
-        <w:rPr>
-          <w:rFonts w:ascii="Arial" w:hAnsi="Arial" w:cs="Arial"/>
-          <w:sz w:val="24"/>
-          <w:szCs w:val="24"/>
-        </w:rPr>
-        <w:t>“Estaríamos dispuestos a realizarla migración  e incluso a inventariar todo de nuevo si el nuevo sistema es fiable y mejor que el que tenemos ahora”</w:t>
-      </w:r>
-    </w:p>
-    <w:p>
-      <w:pPr>
-        <w:spacing w:line="360" w:lineRule="auto"/>
-        <w:ind w:firstLine="708"/>
-        <w:jc w:val="both"/>
-        <w:rPr>
-          <w:rFonts w:ascii="Arial" w:hAnsi="Arial" w:cs="Arial"/>
-          <w:sz w:val="24"/>
-          <w:szCs w:val="24"/>
-        </w:rPr>
-      </w:pPr>
-      <w:r>
-        <w:rPr>
-          <w:rFonts w:ascii="Arial" w:hAnsi="Arial" w:cs="Arial"/>
-          <w:sz w:val="24"/>
-          <w:szCs w:val="24"/>
-        </w:rPr>
-        <w:t xml:space="preserve">Se puede apreciar la gran disposición e interés que hay en la implementación de un nuevo sistema que solvente los problemas presentes </w:t>
-      </w:r>
-      <w:r>
-        <w:rPr>
-          <w:rFonts w:ascii="Arial" w:hAnsi="Arial" w:cs="Arial"/>
-          <w:sz w:val="24"/>
-          <w:szCs w:val="24"/>
-        </w:rPr>
-        <w:lastRenderedPageBreak/>
-        <w:t>en el sistema “Aclas Manager” y que brinde estabilidad y confianza hacia sus operadores.</w:t>
-      </w:r>
-    </w:p>
-    <w:p>
-      <w:pPr>
-        <w:pStyle w:val="Prrafodelista"/>
-        <w:numPr>
-          <w:ilvl w:val="0"/>
-          <w:numId w:val="17"/>
-        </w:numPr>
-        <w:spacing w:line="360" w:lineRule="auto"/>
-        <w:jc w:val="both"/>
-        <w:rPr>
-          <w:rFonts w:ascii="Arial" w:hAnsi="Arial" w:cs="Arial"/>
-          <w:sz w:val="24"/>
-          <w:szCs w:val="24"/>
-        </w:rPr>
-      </w:pPr>
-      <w:r>
-        <w:rPr>
-          <w:rFonts w:ascii="Arial" w:hAnsi="Arial" w:cs="Arial"/>
-          <w:sz w:val="24"/>
-          <w:szCs w:val="24"/>
-        </w:rPr>
-        <w:t>¿Están dispuestos a financiar la ejecución del proyecto?</w:t>
-      </w:r>
-    </w:p>
-    <w:p>
-      <w:pPr>
-        <w:spacing w:line="360" w:lineRule="auto"/>
-        <w:ind w:firstLine="708"/>
-        <w:jc w:val="both"/>
-        <w:rPr>
-          <w:rFonts w:ascii="Arial" w:hAnsi="Arial" w:cs="Arial"/>
-          <w:sz w:val="24"/>
-          <w:szCs w:val="24"/>
-        </w:rPr>
-      </w:pPr>
-      <w:r>
-        <w:rPr>
-          <w:rFonts w:ascii="Arial" w:hAnsi="Arial" w:cs="Arial"/>
-          <w:sz w:val="24"/>
-          <w:szCs w:val="24"/>
-        </w:rPr>
-        <w:t>“</w:t>
-      </w:r>
-      <w:r>
-        <w:rPr>
-          <w:rFonts w:ascii="Arial" w:hAnsi="Arial" w:cs="Arial"/>
-          <w:sz w:val="24"/>
-          <w:szCs w:val="24"/>
-        </w:rPr>
-        <w:t>Si, siempre y cuando no se salga</w:t>
-      </w:r>
-      <w:r>
-        <w:rPr>
-          <w:rFonts w:ascii="Arial" w:hAnsi="Arial" w:cs="Arial"/>
-          <w:sz w:val="24"/>
-          <w:szCs w:val="24"/>
-        </w:rPr>
-        <w:t xml:space="preserve"> de nuestro presupuesto”</w:t>
-      </w:r>
-      <w:r>
-        <w:rPr>
-          <w:rFonts w:ascii="Arial" w:hAnsi="Arial" w:cs="Arial"/>
-          <w:sz w:val="24"/>
-          <w:szCs w:val="24"/>
-        </w:rPr>
-        <w:t>.</w:t>
-      </w:r>
-    </w:p>
-    <w:p>
-      <w:pPr>
-        <w:spacing w:line="360" w:lineRule="auto"/>
-        <w:ind w:firstLine="708"/>
-        <w:jc w:val="both"/>
-        <w:rPr>
-          <w:rFonts w:ascii="Arial" w:hAnsi="Arial" w:cs="Arial"/>
-          <w:sz w:val="24"/>
-          <w:szCs w:val="24"/>
-        </w:rPr>
-      </w:pPr>
-      <w:r>
-        <w:rPr>
-          <w:rFonts w:ascii="Arial" w:hAnsi="Arial" w:cs="Arial"/>
-          <w:sz w:val="24"/>
-          <w:szCs w:val="24"/>
-        </w:rPr>
-        <w:t>La carencia de recursos económicos es un limitante para la realización de todo proyecto, este aspecto no será un problema para la realización del proyecto planteado, ya que se puede apreciar la disposición de la empresa a financiar los costes de desarrollo e implementación del mismo.</w:t>
-      </w:r>
-    </w:p>
-    <w:p>
-      <w:pPr>
-        <w:pStyle w:val="Prrafodelista"/>
-        <w:numPr>
-          <w:ilvl w:val="0"/>
-          <w:numId w:val="17"/>
-        </w:numPr>
-        <w:spacing w:line="360" w:lineRule="auto"/>
-        <w:jc w:val="both"/>
-        <w:rPr>
-          <w:rFonts w:ascii="Arial" w:hAnsi="Arial" w:cs="Arial"/>
-          <w:sz w:val="24"/>
-          <w:szCs w:val="24"/>
-        </w:rPr>
-      </w:pPr>
-      <w:r>
-        <w:rPr>
-          <w:rFonts w:ascii="Arial" w:hAnsi="Arial" w:cs="Arial"/>
-          <w:sz w:val="24"/>
-          <w:szCs w:val="24"/>
-        </w:rPr>
-        <w:t>¿Qué le ha atraído más del proyecto?</w:t>
-      </w:r>
-    </w:p>
-    <w:p>
-      <w:pPr>
-        <w:spacing w:line="360" w:lineRule="auto"/>
-        <w:ind w:firstLine="708"/>
-        <w:jc w:val="both"/>
-        <w:rPr>
-          <w:rFonts w:ascii="Arial" w:hAnsi="Arial" w:cs="Arial"/>
-          <w:sz w:val="24"/>
-          <w:szCs w:val="24"/>
-        </w:rPr>
-      </w:pPr>
-      <w:r>
-        <w:rPr>
-          <w:rFonts w:ascii="Arial" w:hAnsi="Arial" w:cs="Arial"/>
-          <w:sz w:val="24"/>
-          <w:szCs w:val="24"/>
-        </w:rPr>
-        <w:t>“Lo que más nos ha llamado la atención es la propuesta de la tienda en línea, ya que con ellas podríamos aumentar las ventas que han decaído últimamente a raíz de la crisis económica“.</w:t>
-      </w:r>
-    </w:p>
-    <w:p>
-      <w:pPr>
-        <w:spacing w:line="360" w:lineRule="auto"/>
-        <w:ind w:firstLine="708"/>
-        <w:jc w:val="both"/>
-        <w:rPr>
-          <w:rFonts w:ascii="Arial" w:hAnsi="Arial" w:cs="Arial"/>
-          <w:sz w:val="24"/>
-          <w:szCs w:val="24"/>
-        </w:rPr>
-      </w:pPr>
-      <w:r>
-        <w:rPr>
-          <w:rFonts w:ascii="Arial" w:hAnsi="Arial" w:cs="Arial"/>
-          <w:sz w:val="24"/>
-          <w:szCs w:val="24"/>
-        </w:rPr>
-        <w:t>Podemos apreciar como el interés</w:t>
-      </w:r>
-      <w:r>
-        <w:rPr>
-          <w:rFonts w:ascii="Arial" w:hAnsi="Arial" w:cs="Arial"/>
-          <w:sz w:val="24"/>
-          <w:szCs w:val="24"/>
-        </w:rPr>
-        <w:t xml:space="preserve"> de la empresa</w:t>
-      </w:r>
-      <w:r>
-        <w:rPr>
-          <w:rFonts w:ascii="Arial" w:hAnsi="Arial" w:cs="Arial"/>
-          <w:sz w:val="24"/>
-          <w:szCs w:val="24"/>
-        </w:rPr>
-        <w:t xml:space="preserve"> </w:t>
-      </w:r>
-      <w:r>
-        <w:rPr>
-          <w:rFonts w:ascii="Arial" w:hAnsi="Arial" w:cs="Arial"/>
-          <w:sz w:val="24"/>
-          <w:szCs w:val="24"/>
-        </w:rPr>
-        <w:t xml:space="preserve">en la realización del </w:t>
-      </w:r>
-      <w:r>
-        <w:rPr>
-          <w:rFonts w:ascii="Arial" w:hAnsi="Arial" w:cs="Arial"/>
-          <w:sz w:val="24"/>
-          <w:szCs w:val="24"/>
-        </w:rPr>
-        <w:t xml:space="preserve">proyecto hace énfasis en la implementación </w:t>
-      </w:r>
-      <w:r>
-        <w:rPr>
-          <w:rFonts w:ascii="Arial" w:hAnsi="Arial" w:cs="Arial"/>
-          <w:sz w:val="24"/>
-          <w:szCs w:val="24"/>
-        </w:rPr>
-        <w:t>de una</w:t>
-      </w:r>
-      <w:r>
-        <w:rPr>
-          <w:rFonts w:ascii="Arial" w:hAnsi="Arial" w:cs="Arial"/>
-          <w:sz w:val="24"/>
-          <w:szCs w:val="24"/>
-        </w:rPr>
-        <w:t xml:space="preserve"> tienda virtual</w:t>
-      </w:r>
-      <w:r>
-        <w:rPr>
-          <w:rFonts w:ascii="Arial" w:hAnsi="Arial" w:cs="Arial"/>
-          <w:sz w:val="24"/>
-          <w:szCs w:val="24"/>
-        </w:rPr>
-        <w:t xml:space="preserve"> para la venta de productos en línea.</w:t>
-      </w:r>
-    </w:p>
-    <w:p>
-      <w:pPr>
-        <w:pStyle w:val="Prrafodelista"/>
-        <w:numPr>
-          <w:ilvl w:val="0"/>
-          <w:numId w:val="17"/>
-        </w:numPr>
-        <w:spacing w:line="360" w:lineRule="auto"/>
-        <w:jc w:val="both"/>
-        <w:rPr>
-          <w:rFonts w:ascii="Arial" w:hAnsi="Arial" w:cs="Arial"/>
-          <w:sz w:val="24"/>
-          <w:szCs w:val="24"/>
-        </w:rPr>
-      </w:pPr>
-      <w:r>
-        <w:rPr>
-          <w:rFonts w:ascii="Arial" w:hAnsi="Arial" w:cs="Arial"/>
-          <w:sz w:val="24"/>
-          <w:szCs w:val="24"/>
-        </w:rPr>
-        <w:t>¿Qué se aspira obtener con la ejecución del proyecto?</w:t>
-      </w:r>
-    </w:p>
-    <w:p>
-      <w:pPr>
-        <w:spacing w:line="360" w:lineRule="auto"/>
-        <w:ind w:firstLine="708"/>
-        <w:jc w:val="both"/>
-        <w:rPr>
-          <w:rFonts w:ascii="Arial" w:hAnsi="Arial" w:cs="Arial"/>
-          <w:sz w:val="24"/>
-          <w:szCs w:val="24"/>
-        </w:rPr>
-      </w:pPr>
-      <w:r>
-        <w:rPr>
-          <w:rFonts w:ascii="Arial" w:hAnsi="Arial" w:cs="Arial"/>
-          <w:sz w:val="24"/>
-          <w:szCs w:val="24"/>
-        </w:rPr>
-        <w:t>“Aspiramos</w:t>
-      </w:r>
-      <w:r>
-        <w:rPr>
-          <w:rFonts w:ascii="Arial" w:hAnsi="Arial" w:cs="Arial"/>
-          <w:sz w:val="24"/>
-          <w:szCs w:val="24"/>
-        </w:rPr>
-        <w:t xml:space="preserve"> obtener un sistema que  permita llevar un mejor control del stock en el inventario y una página web donde vender productos en línea”</w:t>
-      </w:r>
-    </w:p>
-    <w:p>
-      <w:pPr>
-        <w:spacing w:line="360" w:lineRule="auto"/>
-        <w:jc w:val="both"/>
-        <w:rPr>
-          <w:rFonts w:ascii="Arial" w:hAnsi="Arial" w:cs="Arial"/>
-          <w:sz w:val="24"/>
-          <w:szCs w:val="24"/>
-        </w:rPr>
-      </w:pPr>
-      <w:r>
-        <w:rPr>
-          <w:rFonts w:ascii="Arial" w:hAnsi="Arial" w:cs="Arial"/>
-          <w:sz w:val="24"/>
-          <w:szCs w:val="24"/>
-        </w:rPr>
-        <w:tab/>
-        <w:t>En la presente se observa que, lo que  desea obtener tras la ejecución de este proyecto es un sistema que mejore las deficiencias del anterior así como  la implementación de una tienda el línea para la venta de sus productos, también se puede  inferir que existe confianza en el equipo de proyecto y en el logro de los objetivos planteados.</w:t>
-      </w:r>
-    </w:p>
-    <w:p>
-      <w:pPr>
-        <w:jc w:val="both"/>
-        <w:rPr>
-          <w:rFonts w:ascii="Arial" w:hAnsi="Arial" w:cs="Arial"/>
-          <w:sz w:val="24"/>
-          <w:szCs w:val="24"/>
-        </w:rPr>
-      </w:pPr>
-    </w:p>
-    <w:p>
-      <w:pPr>
-        <w:jc w:val="both"/>
-        <w:rPr>
-          <w:rFonts w:ascii="Arial" w:hAnsi="Arial" w:cs="Arial"/>
-          <w:sz w:val="24"/>
-          <w:szCs w:val="24"/>
-        </w:rPr>
-      </w:pPr>
+        <w:t xml:space="preserve">En la presente se observa que, lo que  desea obtener tras la ejecución de este proyecto es </w:t>
+      </w:r>
+      <w:r>
+        <w:rPr>
+          <w:rFonts w:ascii="Arial" w:hAnsi="Arial" w:cs="Arial"/>
+          <w:sz w:val="24"/>
+          <w:szCs w:val="24"/>
+        </w:rPr>
+        <w:t>una plataforma</w:t>
+      </w:r>
+      <w:r>
+        <w:rPr>
+          <w:rFonts w:ascii="Arial" w:hAnsi="Arial" w:cs="Arial"/>
+          <w:sz w:val="24"/>
+          <w:szCs w:val="24"/>
+        </w:rPr>
+        <w:t xml:space="preserve"> para la venta de sus productos</w:t>
+      </w:r>
+      <w:r>
+        <w:rPr>
+          <w:rFonts w:ascii="Arial" w:hAnsi="Arial" w:cs="Arial"/>
+          <w:sz w:val="24"/>
+          <w:szCs w:val="24"/>
+        </w:rPr>
+        <w:t xml:space="preserve"> en línea</w:t>
+      </w:r>
+      <w:r>
+        <w:rPr>
+          <w:rFonts w:ascii="Arial" w:hAnsi="Arial" w:cs="Arial"/>
+          <w:sz w:val="24"/>
+          <w:szCs w:val="24"/>
+        </w:rPr>
+        <w:t>, también se puede  inferir que existe confianza en el equipo de proyecto y en el logro de los objetivos planteados.</w:t>
+      </w:r>
     </w:p>
     <w:p>
       <w:pPr>
@@ -6263,7 +5493,6 @@
           <w:sz w:val="28"/>
           <w:szCs w:val="28"/>
         </w:rPr>
-        <w:lastRenderedPageBreak/>
         <w:t>Fase I. Problemas, Necesidades y Potencialidades del Entorno.</w:t>
       </w:r>
     </w:p>
@@ -6414,7 +5643,16 @@
           <w:sz w:val="24"/>
           <w:szCs w:val="24"/>
         </w:rPr>
-        <w:t xml:space="preserve">Los resultados arrojaron que el proyecto es factible  técnicamente, ya que a pesar de los equipos de cómputos de la empresa no se encuentran en buenas condiciones, esta propuso realizar las compras de las piezas necesarias, para que el equipo de proyecto realice el mantenimiento y  modernización de los equipos de la empresa. </w:t>
+        <w:t xml:space="preserve">Los resultados arrojaron que el proyecto es factible  técnicamente, ya que a pesar de los equipos de cómputos de la empresa no se encuentran en buenas condiciones, esta propuso realizar las compras de las piezas </w:t>
+      </w:r>
+      <w:r>
+        <w:rPr>
+          <w:rFonts w:ascii="Arial" w:hAnsi="Arial" w:cs="Arial"/>
+          <w:sz w:val="24"/>
+          <w:szCs w:val="24"/>
+        </w:rPr>
+        <w:lastRenderedPageBreak/>
+        <w:t xml:space="preserve">necesarias, para que el equipo de proyecto realice el mantenimiento y  modernización de los equipos de la empresa. </w:t>
       </w:r>
     </w:p>
     <w:p>
@@ -6482,16 +5720,7 @@
           <w:sz w:val="24"/>
           <w:szCs w:val="24"/>
         </w:rPr>
-        <w:t xml:space="preserve"> también se cuenta con la mayoría de ellas como lo son un set de </w:t>
-      </w:r>
-      <w:r>
-        <w:rPr>
-          <w:rFonts w:ascii="Arial" w:hAnsi="Arial" w:cs="Arial"/>
-          <w:sz w:val="24"/>
-          <w:szCs w:val="24"/>
-        </w:rPr>
-        <w:lastRenderedPageBreak/>
-        <w:t>destornilladores, pasta térmica,</w:t>
+        <w:t xml:space="preserve"> también se cuenta con la mayoría de ellas como lo son un set de destornilladores, pasta térmica,</w:t>
       </w:r>
       <w:r>
         <w:rPr>
@@ -6643,7 +5872,7 @@
           <w:sz w:val="24"/>
           <w:szCs w:val="24"/>
         </w:rPr>
-        <w:t>la gerencia de la empresa está dispuesta e interesada en la implantación y utilización de un nuevo sistema que cubra las fallas presentadas por su actual sistema “Aclas Manager”, las cuales fueron descritas en el diagnostico situacional.</w:t>
+        <w:t>la gerencia de la empresa está dispuesta e interesada en la implementación de una plataforma E-Commerce, que permita expandir sus horizontes y realizar ventas a través de internet a lo largo y ancho del país.</w:t>
       </w:r>
       <w:r>
         <w:rPr>
@@ -6653,13 +5882,125 @@
         </w:rPr>
         <w:t xml:space="preserve"> </w:t>
       </w:r>
-      <w:r>
-        <w:rPr>
-          <w:rFonts w:ascii="Arial" w:hAnsi="Arial" w:cs="Arial"/>
-          <w:sz w:val="24"/>
-          <w:szCs w:val="24"/>
-        </w:rPr>
-        <w:t>Además se muestran muy atraídos con la implementación de una plataforma E-Commerce, que permita expandir sus horizontes y realizar ventas a través de internet a lo largo y ancho del país.</w:t>
+    </w:p>
+    <w:p>
+      <w:pPr>
+        <w:spacing w:line="360" w:lineRule="auto"/>
+        <w:ind w:firstLine="708"/>
+        <w:jc w:val="both"/>
+        <w:rPr>
+          <w:rFonts w:ascii="Arial" w:hAnsi="Arial" w:cs="Arial"/>
+          <w:sz w:val="24"/>
+          <w:szCs w:val="24"/>
+        </w:rPr>
+      </w:pPr>
+      <w:r>
+        <w:rPr>
+          <w:rFonts w:ascii="Arial" w:hAnsi="Arial" w:cs="Arial"/>
+          <w:sz w:val="24"/>
+          <w:szCs w:val="24"/>
+        </w:rPr>
+        <w:t xml:space="preserve">A pesar de que el proyecto cuenta </w:t>
+      </w:r>
+      <w:r>
+        <w:rPr>
+          <w:rFonts w:ascii="Arial" w:hAnsi="Arial" w:cs="Arial"/>
+          <w:sz w:val="24"/>
+          <w:szCs w:val="24"/>
+        </w:rPr>
+        <w:t xml:space="preserve">con el apoyo del personal </w:t>
+      </w:r>
+      <w:r>
+        <w:rPr>
+          <w:rFonts w:ascii="Arial" w:hAnsi="Arial" w:cs="Arial"/>
+          <w:sz w:val="24"/>
+          <w:szCs w:val="24"/>
+        </w:rPr>
+        <w:t xml:space="preserve">involucrado con la implementación del </w:t>
+      </w:r>
+      <w:r>
+        <w:rPr>
+          <w:rFonts w:ascii="Arial" w:hAnsi="Arial" w:cs="Arial"/>
+          <w:sz w:val="24"/>
+          <w:szCs w:val="24"/>
+        </w:rPr>
+        <w:t>sistema propuesto, no obstante se requiere de una capacitación</w:t>
+      </w:r>
+      <w:r>
+        <w:rPr>
+          <w:rFonts w:ascii="Arial" w:hAnsi="Arial" w:cs="Arial"/>
+          <w:sz w:val="24"/>
+          <w:szCs w:val="24"/>
+        </w:rPr>
+        <w:t>,</w:t>
+      </w:r>
+      <w:r>
+        <w:rPr>
+          <w:rFonts w:ascii="Arial" w:hAnsi="Arial" w:cs="Arial"/>
+          <w:sz w:val="24"/>
+          <w:szCs w:val="24"/>
+        </w:rPr>
+        <w:t xml:space="preserve"> ya que hay apertura al cambio pero no hay conocimientos precisos para operar el sistema</w:t>
+      </w:r>
+      <w:r>
+        <w:rPr>
+          <w:rFonts w:ascii="Arial" w:hAnsi="Arial" w:cs="Arial"/>
+          <w:sz w:val="24"/>
+          <w:szCs w:val="24"/>
+        </w:rPr>
+        <w:t>.</w:t>
+      </w:r>
+    </w:p>
+    <w:p>
+      <w:pPr>
+        <w:spacing w:line="360" w:lineRule="auto"/>
+        <w:ind w:firstLine="708"/>
+        <w:jc w:val="both"/>
+        <w:rPr>
+          <w:rFonts w:ascii="Arial" w:hAnsi="Arial" w:cs="Arial"/>
+          <w:sz w:val="24"/>
+          <w:szCs w:val="24"/>
+        </w:rPr>
+      </w:pPr>
+      <w:r>
+        <w:rPr>
+          <w:rFonts w:ascii="Arial" w:hAnsi="Arial" w:cs="Arial"/>
+          <w:sz w:val="24"/>
+          <w:szCs w:val="24"/>
+        </w:rPr>
+        <w:t>C</w:t>
+      </w:r>
+      <w:r>
+        <w:rPr>
+          <w:rFonts w:ascii="Arial" w:hAnsi="Arial" w:cs="Arial"/>
+          <w:sz w:val="24"/>
+          <w:szCs w:val="24"/>
+        </w:rPr>
+        <w:t>on</w:t>
+      </w:r>
+      <w:r>
+        <w:rPr>
+          <w:rFonts w:ascii="Arial" w:hAnsi="Arial" w:cs="Arial"/>
+          <w:sz w:val="24"/>
+          <w:szCs w:val="24"/>
+        </w:rPr>
+        <w:t xml:space="preserve"> respecto a la capacitación  del personal, el proyecto también es factible, para este fin </w:t>
+      </w:r>
+      <w:r>
+        <w:rPr>
+          <w:rFonts w:ascii="Arial" w:hAnsi="Arial" w:cs="Arial"/>
+          <w:sz w:val="24"/>
+          <w:szCs w:val="24"/>
+        </w:rPr>
+        <w:t xml:space="preserve"> se llevara a cabo u</w:t>
+      </w:r>
+      <w:r>
+        <w:rPr>
+          <w:rFonts w:ascii="Arial" w:hAnsi="Arial" w:cs="Arial"/>
+          <w:sz w:val="24"/>
+          <w:szCs w:val="24"/>
+        </w:rPr>
+        <w:t>n curso intensivo</w:t>
       </w:r>
       <w:r>
         <w:rPr>
@@ -6669,134 +6010,6 @@
         </w:rPr>
         <w:t xml:space="preserve"> </w:t>
       </w:r>
-    </w:p>
-    <w:p>
-      <w:pPr>
-        <w:spacing w:line="360" w:lineRule="auto"/>
-        <w:ind w:firstLine="708"/>
-        <w:jc w:val="both"/>
-        <w:rPr>
-          <w:rFonts w:ascii="Arial" w:hAnsi="Arial" w:cs="Arial"/>
-          <w:sz w:val="24"/>
-          <w:szCs w:val="24"/>
-        </w:rPr>
-      </w:pPr>
-      <w:r>
-        <w:rPr>
-          <w:rFonts w:ascii="Arial" w:hAnsi="Arial" w:cs="Arial"/>
-          <w:sz w:val="24"/>
-          <w:szCs w:val="24"/>
-        </w:rPr>
-        <w:t xml:space="preserve">A pesar de que el proyecto cuenta </w:t>
-      </w:r>
-      <w:r>
-        <w:rPr>
-          <w:rFonts w:ascii="Arial" w:hAnsi="Arial" w:cs="Arial"/>
-          <w:sz w:val="24"/>
-          <w:szCs w:val="24"/>
-        </w:rPr>
-        <w:t xml:space="preserve">con el apoyo del personal </w:t>
-      </w:r>
-      <w:r>
-        <w:rPr>
-          <w:rFonts w:ascii="Arial" w:hAnsi="Arial" w:cs="Arial"/>
-          <w:sz w:val="24"/>
-          <w:szCs w:val="24"/>
-        </w:rPr>
-        <w:t xml:space="preserve">involucrado con la implementación del </w:t>
-      </w:r>
-      <w:r>
-        <w:rPr>
-          <w:rFonts w:ascii="Arial" w:hAnsi="Arial" w:cs="Arial"/>
-          <w:sz w:val="24"/>
-          <w:szCs w:val="24"/>
-        </w:rPr>
-        <w:t>sistema propuesto, no obstante se requiere de una capacitación</w:t>
-      </w:r>
-      <w:r>
-        <w:rPr>
-          <w:rFonts w:ascii="Arial" w:hAnsi="Arial" w:cs="Arial"/>
-          <w:sz w:val="24"/>
-          <w:szCs w:val="24"/>
-        </w:rPr>
-        <w:t>,</w:t>
-      </w:r>
-      <w:r>
-        <w:rPr>
-          <w:rFonts w:ascii="Arial" w:hAnsi="Arial" w:cs="Arial"/>
-          <w:sz w:val="24"/>
-          <w:szCs w:val="24"/>
-        </w:rPr>
-        <w:t xml:space="preserve"> ya que hay apertura al cambio pero no hay conocimientos precisos para operar el sistema</w:t>
-      </w:r>
-      <w:r>
-        <w:rPr>
-          <w:rFonts w:ascii="Arial" w:hAnsi="Arial" w:cs="Arial"/>
-          <w:sz w:val="24"/>
-          <w:szCs w:val="24"/>
-        </w:rPr>
-        <w:t>.</w:t>
-      </w:r>
-    </w:p>
-    <w:p>
-      <w:pPr>
-        <w:spacing w:line="360" w:lineRule="auto"/>
-        <w:ind w:firstLine="708"/>
-        <w:jc w:val="both"/>
-        <w:rPr>
-          <w:rFonts w:ascii="Arial" w:hAnsi="Arial" w:cs="Arial"/>
-          <w:sz w:val="24"/>
-          <w:szCs w:val="24"/>
-        </w:rPr>
-      </w:pPr>
-      <w:r>
-        <w:rPr>
-          <w:rFonts w:ascii="Arial" w:hAnsi="Arial" w:cs="Arial"/>
-          <w:sz w:val="24"/>
-          <w:szCs w:val="24"/>
-        </w:rPr>
-        <w:t>C</w:t>
-      </w:r>
-      <w:r>
-        <w:rPr>
-          <w:rFonts w:ascii="Arial" w:hAnsi="Arial" w:cs="Arial"/>
-          <w:sz w:val="24"/>
-          <w:szCs w:val="24"/>
-        </w:rPr>
-        <w:t>on</w:t>
-      </w:r>
-      <w:r>
-        <w:rPr>
-          <w:rFonts w:ascii="Arial" w:hAnsi="Arial" w:cs="Arial"/>
-          <w:sz w:val="24"/>
-          <w:szCs w:val="24"/>
-        </w:rPr>
-        <w:t xml:space="preserve"> respecto a la capacitación  del personal, el proyecto también es factible, para este fin </w:t>
-      </w:r>
-      <w:r>
-        <w:rPr>
-          <w:rFonts w:ascii="Arial" w:hAnsi="Arial" w:cs="Arial"/>
-          <w:sz w:val="24"/>
-          <w:szCs w:val="24"/>
-        </w:rPr>
-        <w:t xml:space="preserve"> se llevara a cabo u</w:t>
-      </w:r>
-      <w:r>
-        <w:rPr>
-          <w:rFonts w:ascii="Arial" w:hAnsi="Arial" w:cs="Arial"/>
-          <w:sz w:val="24"/>
-          <w:szCs w:val="24"/>
-        </w:rPr>
-        <w:t>n curso intensivo</w:t>
-      </w:r>
-      <w:r>
-        <w:rPr>
-          <w:rFonts w:ascii="Arial" w:hAnsi="Arial" w:cs="Arial"/>
-          <w:sz w:val="24"/>
-          <w:szCs w:val="24"/>
-        </w:rPr>
-        <w:t xml:space="preserve"> </w:t>
-      </w:r>
       <w:r>
         <w:rPr>
           <w:rFonts w:ascii="Arial" w:hAnsi="Arial" w:cs="Arial"/>
@@ -6811,7 +6024,16 @@
           <w:sz w:val="24"/>
           <w:szCs w:val="24"/>
         </w:rPr>
-        <w:t xml:space="preserve">la utilización de una manera ágil y precisa </w:t>
+        <w:t xml:space="preserve">la utilización de </w:t>
+      </w:r>
+      <w:r>
+        <w:rPr>
+          <w:rFonts w:ascii="Arial" w:hAnsi="Arial" w:cs="Arial"/>
+          <w:sz w:val="24"/>
+          <w:szCs w:val="24"/>
+        </w:rPr>
+        <w:lastRenderedPageBreak/>
+        <w:t xml:space="preserve">una manera ágil y precisa </w:t>
       </w:r>
       <w:r>
         <w:rPr>
@@ -6899,7 +6121,6 @@
           <w:sz w:val="24"/>
           <w:szCs w:val="24"/>
         </w:rPr>
-        <w:lastRenderedPageBreak/>
         <w:t>Factibilidad Psicosocial</w:t>
       </w:r>
     </w:p>
@@ -7004,7 +6225,15 @@
           <w:sz w:val="24"/>
           <w:szCs w:val="24"/>
         </w:rPr>
-        <w:t xml:space="preserve"> se concluye que es proyecto es factible</w:t>
+        <w:t xml:space="preserve"> se concluye que el</w:t>
+      </w:r>
+      <w:r>
+        <w:rPr>
+          <w:rFonts w:ascii="Arial" w:hAnsi="Arial" w:cs="Arial"/>
+          <w:sz w:val="24"/>
+          <w:szCs w:val="24"/>
+        </w:rPr>
+        <w:t xml:space="preserve"> proyecto es factible</w:t>
       </w:r>
       <w:r>
         <w:rPr>
@@ -7036,135 +6265,63 @@
           <w:sz w:val="24"/>
           <w:szCs w:val="24"/>
         </w:rPr>
-        <w:t xml:space="preserve"> que el personal </w:t>
-      </w:r>
-      <w:r>
-        <w:rPr>
-          <w:rFonts w:ascii="Arial" w:hAnsi="Arial" w:cs="Arial"/>
-          <w:sz w:val="24"/>
-          <w:szCs w:val="24"/>
-        </w:rPr>
-        <w:t>de la empresa “Representacion</w:t>
-      </w:r>
-      <w:r>
-        <w:rPr>
-          <w:rFonts w:ascii="Arial" w:hAnsi="Arial" w:cs="Arial"/>
-          <w:sz w:val="24"/>
-          <w:szCs w:val="24"/>
-        </w:rPr>
-        <w:t>es Jemaro.C.A” no está satisfecho con el</w:t>
-      </w:r>
-      <w:r>
-        <w:rPr>
-          <w:rFonts w:ascii="Arial" w:hAnsi="Arial" w:cs="Arial"/>
-          <w:sz w:val="24"/>
-          <w:szCs w:val="24"/>
-        </w:rPr>
-        <w:t xml:space="preserve"> sistema a</w:t>
-      </w:r>
-      <w:r>
-        <w:rPr>
-          <w:rFonts w:ascii="Arial" w:hAnsi="Arial" w:cs="Arial"/>
-          <w:sz w:val="24"/>
-          <w:szCs w:val="24"/>
-        </w:rPr>
-        <w:t>ctual</w:t>
-      </w:r>
-      <w:r>
-        <w:rPr>
-          <w:rFonts w:ascii="Arial" w:hAnsi="Arial" w:cs="Arial"/>
-          <w:sz w:val="24"/>
-          <w:szCs w:val="24"/>
-        </w:rPr>
-        <w:t>,</w:t>
-      </w:r>
-      <w:r>
-        <w:rPr>
-          <w:rFonts w:ascii="Arial" w:hAnsi="Arial" w:cs="Arial"/>
-          <w:sz w:val="24"/>
-          <w:szCs w:val="24"/>
-        </w:rPr>
-        <w:t xml:space="preserve"> porque</w:t>
-      </w:r>
-      <w:r>
-        <w:rPr>
-          <w:rFonts w:ascii="Arial" w:hAnsi="Arial" w:cs="Arial"/>
-          <w:sz w:val="24"/>
-          <w:szCs w:val="24"/>
-        </w:rPr>
-        <w:t xml:space="preserve"> posee muchas deficiencias</w:t>
-      </w:r>
-      <w:r>
-        <w:rPr>
-          <w:rFonts w:ascii="Arial" w:hAnsi="Arial" w:cs="Arial"/>
-          <w:sz w:val="24"/>
-          <w:szCs w:val="24"/>
-        </w:rPr>
-        <w:t xml:space="preserve">, </w:t>
-      </w:r>
-      <w:r>
-        <w:rPr>
-          <w:rFonts w:ascii="Arial" w:hAnsi="Arial" w:cs="Arial"/>
-          <w:sz w:val="24"/>
-          <w:szCs w:val="24"/>
-        </w:rPr>
-        <w:t>es poco intuitivo y presenta fallas técnicas frecuentemente</w:t>
-      </w:r>
-      <w:r>
-        <w:rPr>
-          <w:rFonts w:ascii="Arial" w:hAnsi="Arial" w:cs="Arial"/>
-          <w:sz w:val="24"/>
-          <w:szCs w:val="24"/>
-        </w:rPr>
-        <w:t xml:space="preserve">. </w:t>
-      </w:r>
-      <w:r>
-        <w:rPr>
-          <w:rFonts w:ascii="Arial" w:hAnsi="Arial" w:cs="Arial"/>
-          <w:sz w:val="24"/>
-          <w:szCs w:val="24"/>
-        </w:rPr>
-        <w:t>Así mismo se puede apreciar un</w:t>
-      </w:r>
-      <w:r>
-        <w:rPr>
-          <w:rFonts w:ascii="Arial" w:hAnsi="Arial" w:cs="Arial"/>
-          <w:sz w:val="24"/>
-          <w:szCs w:val="24"/>
-        </w:rPr>
-        <w:t>a gran aceptación del proyecto,</w:t>
-      </w:r>
-      <w:r>
-        <w:rPr>
-          <w:rFonts w:ascii="Arial" w:hAnsi="Arial" w:cs="Arial"/>
-          <w:sz w:val="24"/>
-          <w:szCs w:val="24"/>
-        </w:rPr>
-        <w:t xml:space="preserve"> el deseo de un cambi</w:t>
-      </w:r>
-      <w:r>
-        <w:rPr>
-          <w:rFonts w:ascii="Arial" w:hAnsi="Arial" w:cs="Arial"/>
-          <w:sz w:val="24"/>
-          <w:szCs w:val="24"/>
-        </w:rPr>
-        <w:t>o</w:t>
-      </w:r>
-      <w:r>
-        <w:rPr>
-          <w:rFonts w:ascii="Arial" w:hAnsi="Arial" w:cs="Arial"/>
-          <w:sz w:val="24"/>
-          <w:szCs w:val="24"/>
-        </w:rPr>
-        <w:t xml:space="preserve"> de sistema</w:t>
-      </w:r>
-      <w:r>
-        <w:rPr>
-          <w:rFonts w:ascii="Arial" w:hAnsi="Arial" w:cs="Arial"/>
-          <w:sz w:val="24"/>
-          <w:szCs w:val="24"/>
-        </w:rPr>
-        <w:t xml:space="preserve"> y la</w:t>
+        <w:t xml:space="preserve"> que </w:t>
+      </w:r>
+      <w:r>
+        <w:rPr>
+          <w:rFonts w:ascii="Arial" w:hAnsi="Arial" w:cs="Arial"/>
+          <w:sz w:val="24"/>
+          <w:szCs w:val="24"/>
+        </w:rPr>
+        <w:t>la empresa “Representacion</w:t>
+      </w:r>
+      <w:r>
+        <w:rPr>
+          <w:rFonts w:ascii="Arial" w:hAnsi="Arial" w:cs="Arial"/>
+          <w:sz w:val="24"/>
+          <w:szCs w:val="24"/>
+        </w:rPr>
+        <w:t xml:space="preserve">es Jemaro.C.A” </w:t>
+      </w:r>
+      <w:r>
+        <w:rPr>
+          <w:rFonts w:ascii="Arial" w:hAnsi="Arial" w:cs="Arial"/>
+          <w:sz w:val="24"/>
+          <w:szCs w:val="24"/>
+        </w:rPr>
+        <w:t xml:space="preserve">tiene </w:t>
+      </w:r>
+      <w:r>
+        <w:rPr>
+          <w:rFonts w:ascii="Arial" w:hAnsi="Arial" w:cs="Arial"/>
+          <w:sz w:val="24"/>
+          <w:szCs w:val="24"/>
+        </w:rPr>
+        <w:t>un</w:t>
+      </w:r>
+      <w:r>
+        <w:rPr>
+          <w:rFonts w:ascii="Arial" w:hAnsi="Arial" w:cs="Arial"/>
+          <w:sz w:val="24"/>
+          <w:szCs w:val="24"/>
+        </w:rPr>
+        <w:t xml:space="preserve"> </w:t>
+      </w:r>
+      <w:r>
+        <w:rPr>
+          <w:rFonts w:ascii="Arial" w:hAnsi="Arial" w:cs="Arial"/>
+          <w:sz w:val="24"/>
+          <w:szCs w:val="24"/>
+        </w:rPr>
+        <w:t xml:space="preserve">gran interés en </w:t>
+      </w:r>
+      <w:r>
+        <w:rPr>
+          <w:rFonts w:ascii="Arial" w:hAnsi="Arial" w:cs="Arial"/>
+          <w:sz w:val="24"/>
+          <w:szCs w:val="24"/>
+        </w:rPr>
+        <w:t>la</w:t>
       </w:r>
       <w:r>
         <w:rPr>
@@ -7359,16 +6516,31 @@
           <w:sz w:val="24"/>
           <w:szCs w:val="24"/>
         </w:rPr>
-        <w:t xml:space="preserve">Desarrollar un sistema web de fácil manejo para la empresa “Representaciones Jemaro.C.A”, que permita agilizar el proceso de </w:t>
-      </w:r>
-      <w:r>
-        <w:rPr>
-          <w:rFonts w:ascii="Arial" w:hAnsi="Arial" w:cs="Arial"/>
-          <w:sz w:val="24"/>
-          <w:szCs w:val="24"/>
-        </w:rPr>
-        <w:lastRenderedPageBreak/>
-        <w:t xml:space="preserve">almacenamiento, búsqueda y control del inventario y la facturación, así como la integración con una plataforma E-Commerce </w:t>
+        <w:t xml:space="preserve">Desarrollar un </w:t>
+      </w:r>
+      <w:r>
+        <w:rPr>
+          <w:rFonts w:ascii="Arial" w:hAnsi="Arial" w:cs="Arial"/>
+          <w:sz w:val="24"/>
+          <w:szCs w:val="24"/>
+        </w:rPr>
+        <w:t xml:space="preserve">plataforma E-Commerce </w:t>
+      </w:r>
+      <w:r>
+        <w:rPr>
+          <w:rFonts w:ascii="Arial" w:hAnsi="Arial" w:cs="Arial"/>
+          <w:sz w:val="24"/>
+          <w:szCs w:val="24"/>
+        </w:rPr>
+        <w:t xml:space="preserve">de fácil manejo para la empresa “Representaciones Jemaro.C.A”, </w:t>
+      </w:r>
+      <w:r>
+        <w:rPr>
+          <w:rFonts w:ascii="Arial" w:hAnsi="Arial" w:cs="Arial"/>
+          <w:sz w:val="24"/>
+          <w:szCs w:val="24"/>
+        </w:rPr>
+        <w:t xml:space="preserve">con el fin </w:t>
       </w:r>
       <w:r>
         <w:rPr>
@@ -7377,7 +6549,7 @@
           <w:szCs w:val="24"/>
           <w:lang w:val="es-VE"/>
         </w:rPr>
-        <w:t>para abrir las puertas a la venta y marketing de productos en línea.</w:t>
+        <w:t>abrir las puertas a la venta y marketing de productos en línea.</w:t>
       </w:r>
     </w:p>
     <w:p>
@@ -7403,6 +6575,7 @@
           <w:sz w:val="24"/>
           <w:szCs w:val="24"/>
         </w:rPr>
+        <w:lastRenderedPageBreak/>
         <w:t>Objetivos Específicos.</w:t>
       </w:r>
     </w:p>
@@ -7635,15 +6808,7 @@
           <w:sz w:val="24"/>
           <w:szCs w:val="24"/>
         </w:rPr>
-        <w:t xml:space="preserve"> la migración al nuevo sistema de inventario y </w:t>
-      </w:r>
-      <w:r>
-        <w:rPr>
-          <w:rFonts w:ascii="Arial" w:hAnsi="Arial" w:cs="Arial"/>
-          <w:sz w:val="24"/>
-          <w:szCs w:val="24"/>
-        </w:rPr>
-        <w:t>facturación</w:t>
+        <w:t xml:space="preserve"> la plataforma E-commerce desarrollada</w:t>
       </w:r>
       <w:r>
         <w:rPr>
@@ -7823,7 +6988,7 @@
           <w:szCs w:val="24"/>
           <w:lang w:val="es-VE"/>
         </w:rPr>
-        <w:t xml:space="preserve">y control de manera </w:t>
+        <w:t xml:space="preserve">y control de manera más óptima. Estos sistemas </w:t>
       </w:r>
       <w:r>
         <w:rPr>
@@ -7832,38 +6997,29 @@
           <w:szCs w:val="24"/>
           <w:lang w:val="es-VE"/>
         </w:rPr>
+        <w:t>implican una automatización de ciertas actividades y por tanto, los equipos de profesionales pueden centralizar todos sus esfuerzos en desarrollar las estrategias necesarias para alcanzar sus objetivos y organizarse para solucionar problemas específicos.</w:t>
+      </w:r>
+    </w:p>
+    <w:p>
+      <w:pPr>
+        <w:spacing w:line="360" w:lineRule="auto"/>
+        <w:ind w:firstLine="708"/>
+        <w:jc w:val="both"/>
+        <w:rPr>
+          <w:rFonts w:ascii="Arial" w:hAnsi="Arial" w:cs="Arial"/>
+          <w:sz w:val="24"/>
+          <w:szCs w:val="24"/>
+          <w:lang w:val="es-VE"/>
+        </w:rPr>
+      </w:pPr>
+      <w:r>
+        <w:rPr>
+          <w:rFonts w:ascii="Arial" w:hAnsi="Arial" w:cs="Arial"/>
+          <w:sz w:val="24"/>
+          <w:szCs w:val="24"/>
+          <w:lang w:val="es-VE"/>
+        </w:rPr>
         <w:lastRenderedPageBreak/>
-        <w:t xml:space="preserve">más óptima. Estos sistemas </w:t>
-      </w:r>
-      <w:r>
-        <w:rPr>
-          <w:rFonts w:ascii="Arial" w:hAnsi="Arial" w:cs="Arial"/>
-          <w:sz w:val="24"/>
-          <w:szCs w:val="24"/>
-          <w:lang w:val="es-VE"/>
-        </w:rPr>
-        <w:t>implican una automatización de ciertas actividades y por tanto, los equipos de profesionales pueden centralizar todos sus esfuerzos en desarrollar las estrategias necesarias para alcanzar sus objetivos y organizarse para solucionar problemas específicos.</w:t>
-      </w:r>
-    </w:p>
-    <w:p>
-      <w:pPr>
-        <w:spacing w:line="360" w:lineRule="auto"/>
-        <w:ind w:firstLine="708"/>
-        <w:jc w:val="both"/>
-        <w:rPr>
-          <w:rFonts w:ascii="Arial" w:hAnsi="Arial" w:cs="Arial"/>
-          <w:sz w:val="24"/>
-          <w:szCs w:val="24"/>
-          <w:lang w:val="es-VE"/>
-        </w:rPr>
-      </w:pPr>
-      <w:r>
-        <w:rPr>
-          <w:rFonts w:ascii="Arial" w:hAnsi="Arial" w:cs="Arial"/>
-          <w:sz w:val="24"/>
-          <w:szCs w:val="24"/>
-          <w:lang w:val="es-VE"/>
-        </w:rPr>
         <w:t>Así mismo</w:t>
       </w:r>
       <w:r>
@@ -8214,17 +7370,7 @@
           <w:szCs w:val="24"/>
           <w:lang w:val="es-VE"/>
         </w:rPr>
-        <w:t xml:space="preserve">ommerce una realidad: </w:t>
-      </w:r>
-      <w:r>
-        <w:rPr>
-          <w:rFonts w:ascii="Arial" w:hAnsi="Arial" w:cs="Arial"/>
-          <w:sz w:val="24"/>
-          <w:szCs w:val="24"/>
-          <w:lang w:val="es-VE"/>
-        </w:rPr>
-        <w:lastRenderedPageBreak/>
-        <w:t>en 2013, la primera reportó ingresos por más de 74 mil millones de dólares y, según Forbes, en 2014 la segunda reportó ingresos por más de 57 mil millones de dólares.</w:t>
+        <w:t>ommerce una realidad: en 2013, la primera reportó ingresos por más de 74 mil millones de dólares y, según Forbes, en 2014 la segunda reportó ingresos por más de 57 mil millones de dólares.</w:t>
       </w:r>
     </w:p>
     <w:p>
@@ -8270,6 +7416,7 @@
           <w:sz w:val="24"/>
           <w:szCs w:val="24"/>
         </w:rPr>
+        <w:lastRenderedPageBreak/>
         <w:t>La realización de este</w:t>
       </w:r>
       <w:r>
@@ -8286,51 +7433,23 @@
           <w:sz w:val="24"/>
           <w:szCs w:val="24"/>
         </w:rPr>
-        <w:t>el desarrollo y crecimiento de la empresa “Representaciones Jemaro.C.A”, ayudando a mejorar el registro y control del inventario, permitiendo la automatización de procesos internos,  facilitando el control de la facturación</w:t>
-      </w:r>
-      <w:r>
-        <w:rPr>
-          <w:rFonts w:ascii="Arial" w:hAnsi="Arial" w:cs="Arial"/>
-          <w:sz w:val="24"/>
-          <w:szCs w:val="24"/>
-        </w:rPr>
-        <w:t xml:space="preserve"> de las ventas</w:t>
-      </w:r>
-      <w:r>
-        <w:rPr>
-          <w:rFonts w:ascii="Arial" w:hAnsi="Arial" w:cs="Arial"/>
-          <w:sz w:val="24"/>
-          <w:szCs w:val="24"/>
-        </w:rPr>
-        <w:t>, disminuyendo la carga de trabajo sobre los empleados y mejorando la rapidez y calidad de la atención a los clientes</w:t>
-      </w:r>
-      <w:r>
-        <w:rPr>
-          <w:rFonts w:ascii="Arial" w:hAnsi="Arial" w:cs="Arial"/>
-          <w:sz w:val="24"/>
-          <w:szCs w:val="24"/>
-        </w:rPr>
-        <w:t>.</w:t>
-      </w:r>
-    </w:p>
-    <w:p>
-      <w:pPr>
-        <w:spacing w:line="360" w:lineRule="auto"/>
-        <w:ind w:firstLine="708"/>
-        <w:jc w:val="both"/>
-        <w:rPr>
-          <w:rFonts w:ascii="Arial" w:hAnsi="Arial" w:cs="Arial"/>
-          <w:sz w:val="24"/>
-          <w:szCs w:val="24"/>
-        </w:rPr>
-      </w:pPr>
-      <w:r>
-        <w:rPr>
-          <w:rFonts w:ascii="Arial" w:hAnsi="Arial" w:cs="Arial"/>
-          <w:sz w:val="24"/>
-          <w:szCs w:val="24"/>
-        </w:rPr>
-        <w:t>Así mismo, abrirá las puer</w:t>
+        <w:t>el desarrollo y crecimiento de la empresa</w:t>
+      </w:r>
+      <w:r>
+        <w:rPr>
+          <w:rFonts w:ascii="Arial" w:hAnsi="Arial" w:cs="Arial"/>
+          <w:sz w:val="24"/>
+          <w:szCs w:val="24"/>
+        </w:rPr>
+        <w:t xml:space="preserve"> “Representaciones Jemaro.C.A”, ya que </w:t>
+      </w:r>
+      <w:r>
+        <w:rPr>
+          <w:rFonts w:ascii="Arial" w:hAnsi="Arial" w:cs="Arial"/>
+          <w:sz w:val="24"/>
+          <w:szCs w:val="24"/>
+        </w:rPr>
+        <w:t>abrirá las puer</w:t>
       </w:r>
       <w:r>
         <w:rPr>
@@ -8408,7 +7527,15 @@
           <w:sz w:val="24"/>
           <w:szCs w:val="24"/>
         </w:rPr>
-        <w:t xml:space="preserve">de inventario y facturación </w:t>
+        <w:t>E-Commerce</w:t>
+      </w:r>
+      <w:r>
+        <w:rPr>
+          <w:rFonts w:ascii="Arial" w:hAnsi="Arial" w:cs="Arial"/>
+          <w:sz w:val="24"/>
+          <w:szCs w:val="24"/>
+        </w:rPr>
+        <w:t xml:space="preserve"> </w:t>
       </w:r>
       <w:r>
         <w:rPr>
@@ -8424,36 +7551,40 @@
           <w:sz w:val="24"/>
           <w:szCs w:val="24"/>
         </w:rPr>
-        <w:t xml:space="preserve"> la empresa “Representaciones Jemaro.C.A”, así mismo la integración de una plataforma E-Commerce, lo</w:t>
-      </w:r>
-      <w:r>
-        <w:rPr>
-          <w:rFonts w:ascii="Arial" w:hAnsi="Arial" w:cs="Arial"/>
-          <w:sz w:val="24"/>
-          <w:szCs w:val="24"/>
-        </w:rPr>
-        <w:t xml:space="preserve"> cual proporcionará</w:t>
-      </w:r>
-      <w:r>
-        <w:rPr>
-          <w:rFonts w:ascii="Arial" w:hAnsi="Arial" w:cs="Arial"/>
-          <w:sz w:val="24"/>
-          <w:szCs w:val="24"/>
-        </w:rPr>
-        <w:t xml:space="preserve"> un mejor control del stock, la facturación y permitirá la venta de productos en línea.</w:t>
-      </w:r>
-    </w:p>
-    <w:p>
-      <w:pPr>
-        <w:spacing w:line="360" w:lineRule="auto"/>
-        <w:ind w:firstLine="708"/>
-        <w:jc w:val="both"/>
-        <w:rPr>
-          <w:rFonts w:ascii="Arial" w:hAnsi="Arial" w:cs="Arial"/>
-          <w:sz w:val="24"/>
-          <w:szCs w:val="24"/>
-        </w:rPr>
-      </w:pPr>
+        <w:t xml:space="preserve"> la empresa “Representaciones Jemaro.C.A”, </w:t>
+      </w:r>
+      <w:r>
+        <w:rPr>
+          <w:rFonts w:ascii="Arial" w:hAnsi="Arial" w:cs="Arial"/>
+          <w:sz w:val="24"/>
+          <w:szCs w:val="24"/>
+        </w:rPr>
+        <w:t>la</w:t>
+      </w:r>
+      <w:r>
+        <w:rPr>
+          <w:rFonts w:ascii="Arial" w:hAnsi="Arial" w:cs="Arial"/>
+          <w:sz w:val="24"/>
+          <w:szCs w:val="24"/>
+        </w:rPr>
+        <w:t xml:space="preserve"> cual </w:t>
+      </w:r>
+      <w:r>
+        <w:rPr>
+          <w:rFonts w:ascii="Arial" w:hAnsi="Arial" w:cs="Arial"/>
+          <w:sz w:val="24"/>
+          <w:szCs w:val="24"/>
+        </w:rPr>
+        <w:t>permitirá la venta de productos en línea.</w:t>
+      </w:r>
+      <w:r>
+        <w:rPr>
+          <w:rFonts w:ascii="Arial" w:hAnsi="Arial" w:cs="Arial"/>
+          <w:sz w:val="24"/>
+          <w:szCs w:val="24"/>
+        </w:rPr>
+        <w:t xml:space="preserve"> </w:t>
+      </w:r>
       <w:r>
         <w:rPr>
           <w:rFonts w:ascii="Arial" w:hAnsi="Arial" w:cs="Arial"/>
@@ -8468,31 +7599,15 @@
           <w:sz w:val="24"/>
           <w:szCs w:val="24"/>
         </w:rPr>
-        <w:t xml:space="preserve"> sistema, se busca lograr un mejor desempeño y organización de la empresa,</w:t>
-      </w:r>
-      <w:r>
-        <w:rPr>
-          <w:rFonts w:ascii="Arial" w:hAnsi="Arial" w:cs="Arial"/>
-          <w:sz w:val="24"/>
-          <w:szCs w:val="24"/>
-        </w:rPr>
-        <w:t xml:space="preserve"> </w:t>
-      </w:r>
-      <w:r>
-        <w:rPr>
-          <w:rFonts w:ascii="Arial" w:hAnsi="Arial" w:cs="Arial"/>
-          <w:sz w:val="24"/>
-          <w:szCs w:val="24"/>
-        </w:rPr>
-        <w:t xml:space="preserve">una mejor atención al cliente, </w:t>
-      </w:r>
-      <w:r>
-        <w:rPr>
-          <w:rFonts w:ascii="Arial" w:hAnsi="Arial" w:cs="Arial"/>
-          <w:sz w:val="24"/>
-          <w:szCs w:val="24"/>
-        </w:rPr>
-        <w:t>así como</w:t>
+        <w:t xml:space="preserve"> sistema, se busca </w:t>
+      </w:r>
+      <w:r>
+        <w:rPr>
+          <w:rFonts w:ascii="Arial" w:hAnsi="Arial" w:cs="Arial"/>
+          <w:sz w:val="24"/>
+          <w:szCs w:val="24"/>
+        </w:rPr>
+        <w:t>expandir las fronteras de la empresa e</w:t>
       </w:r>
       <w:r>
         <w:rPr>
@@ -8568,16 +7683,7 @@
           <w:sz w:val="24"/>
           <w:szCs w:val="24"/>
         </w:rPr>
-        <w:lastRenderedPageBreak/>
-        <w:t xml:space="preserve">Mantendrá el control del </w:t>
-      </w:r>
-      <w:r>
-        <w:rPr>
-          <w:rFonts w:ascii="Arial" w:hAnsi="Arial" w:cs="Arial"/>
-          <w:sz w:val="24"/>
-          <w:szCs w:val="24"/>
-        </w:rPr>
-        <w:t>inventario de la empresa contemplando aspectos como identificación, cantidad, precio, ubicación, entre otros.</w:t>
+        <w:t>Proveerá una interfaz amigable para la búsqueda y compra de productos en la tienda virtual.</w:t>
       </w:r>
     </w:p>
     <w:p>
@@ -8601,7 +7707,7 @@
           <w:sz w:val="24"/>
           <w:szCs w:val="24"/>
         </w:rPr>
-        <w:t>Registrara la cartera de clientes y proveedores en su base de datos.</w:t>
+        <w:t>Permitirá el registro en línea de usuarios en la tienda virtual.</w:t>
       </w:r>
     </w:p>
     <w:p>
@@ -8625,7 +7731,7 @@
           <w:sz w:val="24"/>
           <w:szCs w:val="24"/>
         </w:rPr>
-        <w:t>Registrara las ventas realizadas por la empresa.</w:t>
+        <w:t xml:space="preserve">Suplirá una interfaz para la fácil carga y administración de productos en el sistema. </w:t>
       </w:r>
     </w:p>
     <w:p>
@@ -8649,56 +7755,21 @@
           <w:sz w:val="24"/>
           <w:szCs w:val="24"/>
         </w:rPr>
-        <w:t>Emitirá reportes estadísticos de las ventas y el stock de inventario.</w:t>
+        <w:t>Emitirá reportes estadísticos de las ventas.</w:t>
       </w:r>
     </w:p>
     <w:p>
       <w:pPr>
         <w:pStyle w:val="Prrafodelista"/>
-        <w:numPr>
-          <w:ilvl w:val="0"/>
-          <w:numId w:val="8"/>
-        </w:numPr>
-        <w:spacing w:line="360" w:lineRule="auto"/>
-        <w:jc w:val="both"/>
-        <w:rPr>
-          <w:rFonts w:ascii="Arial" w:hAnsi="Arial" w:cs="Arial"/>
-          <w:sz w:val="24"/>
-          <w:szCs w:val="24"/>
-        </w:rPr>
-      </w:pPr>
-      <w:r>
-        <w:rPr>
-          <w:rFonts w:ascii="Arial" w:hAnsi="Arial" w:cs="Arial"/>
-          <w:sz w:val="24"/>
-          <w:szCs w:val="24"/>
-        </w:rPr>
-        <w:t>Proveerá una interfaz amigable para la búsqueda y compra de productos en la tienda virtual.</w:t>
-      </w:r>
-    </w:p>
-    <w:p>
-      <w:pPr>
-        <w:pStyle w:val="Prrafodelista"/>
-        <w:numPr>
-          <w:ilvl w:val="0"/>
-          <w:numId w:val="8"/>
-        </w:numPr>
-        <w:spacing w:line="360" w:lineRule="auto"/>
-        <w:jc w:val="both"/>
-        <w:rPr>
-          <w:rFonts w:ascii="Arial" w:hAnsi="Arial" w:cs="Arial"/>
-          <w:sz w:val="24"/>
-          <w:szCs w:val="24"/>
-        </w:rPr>
-      </w:pPr>
-      <w:r>
-        <w:rPr>
-          <w:rFonts w:ascii="Arial" w:hAnsi="Arial" w:cs="Arial"/>
-          <w:sz w:val="24"/>
-          <w:szCs w:val="24"/>
-        </w:rPr>
-        <w:t>Permitirá el registro en línea de usuarios en la tienda virtual.</w:t>
-      </w:r>
+        <w:spacing w:line="360" w:lineRule="auto"/>
+        <w:ind w:left="1428"/>
+        <w:jc w:val="both"/>
+        <w:rPr>
+          <w:rFonts w:ascii="Arial" w:hAnsi="Arial" w:cs="Arial"/>
+          <w:sz w:val="24"/>
+          <w:szCs w:val="24"/>
+        </w:rPr>
+      </w:pPr>
     </w:p>
     <w:p>
       <w:pPr>
@@ -8715,7 +7786,6 @@
     <w:p>
       <w:pPr>
         <w:spacing w:line="360" w:lineRule="auto"/>
-        <w:jc w:val="center"/>
         <w:rPr>
           <w:rFonts w:ascii="Arial" w:hAnsi="Arial" w:cs="Arial"/>
           <w:b/>
@@ -8727,7 +7797,6 @@
     <w:p>
       <w:pPr>
         <w:spacing w:line="360" w:lineRule="auto"/>
-        <w:jc w:val="center"/>
         <w:rPr>
           <w:rFonts w:ascii="Arial" w:hAnsi="Arial" w:cs="Arial"/>
           <w:b/>
@@ -8750,73 +7819,6 @@
     <w:p>
       <w:pPr>
         <w:spacing w:line="360" w:lineRule="auto"/>
-        <w:rPr>
-          <w:rFonts w:ascii="Arial" w:hAnsi="Arial" w:cs="Arial"/>
-          <w:b/>
-          <w:sz w:val="28"/>
-          <w:szCs w:val="28"/>
-        </w:rPr>
-      </w:pPr>
-    </w:p>
-    <w:p>
-      <w:pPr>
-        <w:spacing w:line="360" w:lineRule="auto"/>
-        <w:rPr>
-          <w:rFonts w:ascii="Arial" w:hAnsi="Arial" w:cs="Arial"/>
-          <w:b/>
-          <w:sz w:val="28"/>
-          <w:szCs w:val="28"/>
-        </w:rPr>
-      </w:pPr>
-    </w:p>
-    <w:p>
-      <w:pPr>
-        <w:spacing w:line="360" w:lineRule="auto"/>
-        <w:rPr>
-          <w:rFonts w:ascii="Arial" w:hAnsi="Arial" w:cs="Arial"/>
-          <w:b/>
-          <w:sz w:val="28"/>
-          <w:szCs w:val="28"/>
-        </w:rPr>
-      </w:pPr>
-    </w:p>
-    <w:p>
-      <w:pPr>
-        <w:spacing w:line="360" w:lineRule="auto"/>
-        <w:rPr>
-          <w:rFonts w:ascii="Arial" w:hAnsi="Arial" w:cs="Arial"/>
-          <w:b/>
-          <w:sz w:val="28"/>
-          <w:szCs w:val="28"/>
-        </w:rPr>
-      </w:pPr>
-    </w:p>
-    <w:p>
-      <w:pPr>
-        <w:spacing w:line="360" w:lineRule="auto"/>
-        <w:rPr>
-          <w:rFonts w:ascii="Arial" w:hAnsi="Arial" w:cs="Arial"/>
-          <w:b/>
-          <w:sz w:val="28"/>
-          <w:szCs w:val="28"/>
-        </w:rPr>
-      </w:pPr>
-    </w:p>
-    <w:p>
-      <w:pPr>
-        <w:spacing w:line="360" w:lineRule="auto"/>
-        <w:rPr>
-          <w:rFonts w:ascii="Arial" w:hAnsi="Arial" w:cs="Arial"/>
-          <w:b/>
-          <w:sz w:val="28"/>
-          <w:szCs w:val="28"/>
-        </w:rPr>
-      </w:pPr>
-    </w:p>
-    <w:p>
-      <w:pPr>
-        <w:spacing w:line="360" w:lineRule="auto"/>
-        <w:jc w:val="center"/>
         <w:rPr>
           <w:rFonts w:ascii="Arial" w:hAnsi="Arial" w:cs="Arial"/>
           <w:b/>
@@ -9311,7 +8313,7 @@
         <v:path o:extrusionok="f" gradientshapeok="t" o:connecttype="rect"/>
         <o:lock v:ext="edit" aspectratio="t"/>
       </v:shapetype>
-      <v:shape id="_x0000_i1081" type="#_x0000_t75" style="width:11.25pt;height:11.25pt" o:bullet="t">
+      <v:shape id="_x0000_i1033" type="#_x0000_t75" style="width:11.2pt;height:11.2pt" o:bullet="t">
         <v:imagedata r:id="rId1" o:title="msoB9A"/>
       </v:shape>
     </w:pict>
@@ -11948,7 +10950,7 @@
 </file>
 
 <file path=customXml/itemProps1.xml><?xml version="1.0" encoding="utf-8"?>
-<ds:datastoreItem xmlns:ds="http://schemas.openxmlformats.org/officeDocument/2006/customXml" ds:itemID="{A07F6499-3654-40D8-8B7B-1F16E8C25FD3}">
+<ds:datastoreItem xmlns:ds="http://schemas.openxmlformats.org/officeDocument/2006/customXml" ds:itemID="{595EA3FD-5BA8-4931-A2CF-4D7AE485110E}">
   <ds:schemaRefs>
     <ds:schemaRef ds:uri="http://schemas.openxmlformats.org/officeDocument/2006/bibliography"/>
   </ds:schemaRefs>

</xml_diff>

<commit_message>
-primera version entregada en el sugundo trimestre
</commit_message>
<xml_diff>
--- a/Fase I.docx
+++ b/Fase I.docx
@@ -4955,7 +4955,15 @@
           <w:sz w:val="24"/>
           <w:szCs w:val="24"/>
         </w:rPr>
-        <w:t>“hay una computadora donde se maneja el Aclas Manager, pero ha estado dando problemas a la hora de arrancar y se ha puesto lenta, la verdad es que ya ha cumplido su vida útil y estamos por remplazarla”.</w:t>
+        <w:t>“H</w:t>
+      </w:r>
+      <w:r>
+        <w:rPr>
+          <w:rFonts w:ascii="Arial" w:hAnsi="Arial" w:cs="Arial"/>
+          <w:sz w:val="24"/>
+          <w:szCs w:val="24"/>
+        </w:rPr>
+        <w:t>ay una computadora donde se maneja el Aclas Manager, pero ha estado dando problemas a la hora de arrancar y se ha puesto lenta, la verdad es que ya ha cumplido su vida útil y estamos por remplazarla”.</w:t>
       </w:r>
     </w:p>
     <w:p>
@@ -10974,7 +10982,7 @@
 </file>
 
 <file path=customXml/itemProps1.xml><?xml version="1.0" encoding="utf-8"?>
-<ds:datastoreItem xmlns:ds="http://schemas.openxmlformats.org/officeDocument/2006/customXml" ds:itemID="{595EA3FD-5BA8-4931-A2CF-4D7AE485110E}">
+<ds:datastoreItem xmlns:ds="http://schemas.openxmlformats.org/officeDocument/2006/customXml" ds:itemID="{7EC776AD-F9C5-4E2D-8058-D8D3B05A5560}">
   <ds:schemaRefs>
     <ds:schemaRef ds:uri="http://schemas.openxmlformats.org/officeDocument/2006/bibliography"/>
   </ds:schemaRefs>

</xml_diff>

<commit_message>
informe final del segundo trimestre
</commit_message>
<xml_diff>
--- a/Fase I.docx
+++ b/Fase I.docx
@@ -1375,10 +1375,6 @@
     <w:p>
       <w:pPr>
         <w:pStyle w:val="Prrafodelista"/>
-        <w:numPr>
-          <w:ilvl w:val="0"/>
-          <w:numId w:val="1"/>
-        </w:numPr>
         <w:spacing w:line="360" w:lineRule="auto"/>
         <w:jc w:val="both"/>
         <w:rPr>
@@ -5632,7 +5628,7 @@
           <w:sz w:val="24"/>
           <w:szCs w:val="24"/>
         </w:rPr>
-        <w:t>mercancias</w:t>
+        <w:t>mercancías</w:t>
       </w:r>
       <w:r>
         <w:rPr>
@@ -6340,13 +6336,27 @@
           <w:szCs w:val="24"/>
         </w:rPr>
       </w:pPr>
-      <w:r>
+    </w:p>
+    <w:p>
+      <w:pPr>
+        <w:pStyle w:val="Prrafodelista"/>
+        <w:spacing w:line="360" w:lineRule="auto"/>
+        <w:jc w:val="both"/>
         <w:rPr>
           <w:rFonts w:ascii="Arial" w:hAnsi="Arial" w:cs="Arial"/>
           <w:b/>
           <w:sz w:val="24"/>
           <w:szCs w:val="24"/>
         </w:rPr>
+      </w:pPr>
+      <w:r>
+        <w:rPr>
+          <w:rFonts w:ascii="Arial" w:hAnsi="Arial" w:cs="Arial"/>
+          <w:b/>
+          <w:sz w:val="24"/>
+          <w:szCs w:val="24"/>
+        </w:rPr>
+        <w:lastRenderedPageBreak/>
         <w:t>Objetivo General</w:t>
       </w:r>
       <w:r>
@@ -6377,7 +6387,6 @@
           <w:sz w:val="24"/>
           <w:szCs w:val="24"/>
         </w:rPr>
-        <w:lastRenderedPageBreak/>
         <w:t>Desarrollar un</w:t>
       </w:r>
       <w:r>
@@ -7884,7 +7893,7 @@
         <v:path o:extrusionok="f" gradientshapeok="t" o:connecttype="rect"/>
         <o:lock v:ext="edit" aspectratio="t"/>
       </v:shapetype>
-      <v:shape id="_x0000_i1066" type="#_x0000_t75" style="width:11.2pt;height:11.2pt" o:bullet="t">
+      <v:shape id="_x0000_i1034" type="#_x0000_t75" style="width:11.2pt;height:11.2pt" o:bullet="t">
         <v:imagedata r:id="rId1" o:title="msoB9A"/>
       </v:shape>
     </w:pict>

</xml_diff>